<commit_message>
Added Screenshots for use in the User Guide.
There are not screen shots up and the User Guide is finished!!! If you
check on it we should be good to hand in after commenting.
</commit_message>
<xml_diff>
--- a/Hospital User Guide.docx
+++ b/Hospital User Guide.docx
@@ -534,6 +534,13 @@
         </w:rPr>
         <w:t xml:space="preserve">labeled Physician ID filters the Patient by the admitting physician. </w:t>
       </w:r>
+    </w:p>
+    <w:p>
+      <w:pPr>
+        <w:rPr>
+          <w:rFonts w:ascii="Times New Roman" w:hAnsi="Times New Roman" w:cs="Times New Roman"/>
+        </w:rPr>
+      </w:pPr>
     </w:p>
     <w:p>
       <w:pPr>
@@ -738,10 +745,179 @@
     </w:p>
     <w:p>
       <w:pPr>
-        <w:rPr>
-          <w:rFonts w:ascii="Times New Roman" w:hAnsi="Times New Roman" w:cs="Times New Roman"/>
-        </w:rPr>
-      </w:pPr>
+        <w:pStyle w:val="ListParagraph"/>
+        <w:numPr>
+          <w:ilvl w:val="0"/>
+          <w:numId w:val="3"/>
+        </w:numPr>
+        <w:rPr>
+          <w:rFonts w:ascii="Times New Roman" w:hAnsi="Times New Roman" w:cs="Times New Roman"/>
+        </w:rPr>
+      </w:pPr>
+      <w:r>
+        <w:rPr>
+          <w:rFonts w:ascii="Times New Roman" w:hAnsi="Times New Roman" w:cs="Times New Roman"/>
+        </w:rPr>
+        <w:t xml:space="preserve">Select the row of the </w:t>
+      </w:r>
+      <w:r>
+        <w:rPr>
+          <w:rFonts w:ascii="Times New Roman" w:hAnsi="Times New Roman" w:cs="Times New Roman"/>
+          <w:b/>
+        </w:rPr>
+        <w:t>Patient</w:t>
+      </w:r>
+      <w:r>
+        <w:rPr>
+          <w:rFonts w:ascii="Times New Roman" w:hAnsi="Times New Roman" w:cs="Times New Roman"/>
+        </w:rPr>
+        <w:t xml:space="preserve"> you would like to view </w:t>
+      </w:r>
+      <w:r>
+        <w:rPr>
+          <w:rFonts w:ascii="Times New Roman" w:hAnsi="Times New Roman" w:cs="Times New Roman"/>
+          <w:b/>
+        </w:rPr>
+        <w:t>Treatments</w:t>
+      </w:r>
+      <w:r>
+        <w:rPr>
+          <w:rFonts w:ascii="Times New Roman" w:hAnsi="Times New Roman" w:cs="Times New Roman"/>
+        </w:rPr>
+        <w:t>.</w:t>
+      </w:r>
+    </w:p>
+    <w:p>
+      <w:pPr>
+        <w:pStyle w:val="ListParagraph"/>
+        <w:numPr>
+          <w:ilvl w:val="0"/>
+          <w:numId w:val="3"/>
+        </w:numPr>
+        <w:rPr>
+          <w:rFonts w:ascii="Times New Roman" w:hAnsi="Times New Roman" w:cs="Times New Roman"/>
+        </w:rPr>
+      </w:pPr>
+      <w:r>
+        <w:rPr>
+          <w:rFonts w:ascii="Times New Roman" w:hAnsi="Times New Roman" w:cs="Times New Roman"/>
+        </w:rPr>
+        <w:t xml:space="preserve">Press the </w:t>
+      </w:r>
+      <w:r>
+        <w:rPr>
+          <w:rFonts w:ascii="Times New Roman" w:hAnsi="Times New Roman" w:cs="Times New Roman"/>
+          <w:b/>
+        </w:rPr>
+        <w:t>Select</w:t>
+      </w:r>
+      <w:r>
+        <w:rPr>
+          <w:rFonts w:ascii="Times New Roman" w:hAnsi="Times New Roman" w:cs="Times New Roman"/>
+        </w:rPr>
+        <w:t xml:space="preserve"> button.</w:t>
+      </w:r>
+    </w:p>
+    <w:p>
+      <w:pPr>
+        <w:pStyle w:val="ListParagraph"/>
+        <w:numPr>
+          <w:ilvl w:val="0"/>
+          <w:numId w:val="3"/>
+        </w:numPr>
+        <w:rPr>
+          <w:rFonts w:ascii="Times New Roman" w:hAnsi="Times New Roman" w:cs="Times New Roman"/>
+        </w:rPr>
+      </w:pPr>
+      <w:r>
+        <w:rPr>
+          <w:rFonts w:ascii="Times New Roman" w:hAnsi="Times New Roman" w:cs="Times New Roman"/>
+        </w:rPr>
+        <w:t xml:space="preserve">This will take you to the </w:t>
+      </w:r>
+      <w:r>
+        <w:rPr>
+          <w:rFonts w:ascii="Times New Roman" w:hAnsi="Times New Roman" w:cs="Times New Roman"/>
+          <w:b/>
+        </w:rPr>
+        <w:t>Treatments</w:t>
+      </w:r>
+      <w:r>
+        <w:rPr>
+          <w:rFonts w:ascii="Times New Roman" w:hAnsi="Times New Roman" w:cs="Times New Roman"/>
+        </w:rPr>
+        <w:t xml:space="preserve"> screen with the </w:t>
+      </w:r>
+      <w:r>
+        <w:rPr>
+          <w:rFonts w:ascii="Times New Roman" w:hAnsi="Times New Roman" w:cs="Times New Roman"/>
+          <w:b/>
+        </w:rPr>
+        <w:t>Patient ID</w:t>
+      </w:r>
+      <w:r>
+        <w:rPr>
+          <w:rFonts w:ascii="Times New Roman" w:hAnsi="Times New Roman" w:cs="Times New Roman"/>
+        </w:rPr>
+        <w:t xml:space="preserve"> filled in. Press </w:t>
+      </w:r>
+      <w:r>
+        <w:rPr>
+          <w:rFonts w:ascii="Times New Roman" w:hAnsi="Times New Roman" w:cs="Times New Roman"/>
+          <w:b/>
+        </w:rPr>
+        <w:t>Apply</w:t>
+      </w:r>
+      <w:r>
+        <w:rPr>
+          <w:rFonts w:ascii="Times New Roman" w:hAnsi="Times New Roman" w:cs="Times New Roman"/>
+        </w:rPr>
+        <w:t xml:space="preserve">. </w:t>
+      </w:r>
+    </w:p>
+    <w:p>
+      <w:pPr>
+        <w:pStyle w:val="ListParagraph"/>
+        <w:numPr>
+          <w:ilvl w:val="0"/>
+          <w:numId w:val="3"/>
+        </w:numPr>
+        <w:rPr>
+          <w:rFonts w:ascii="Times New Roman" w:hAnsi="Times New Roman" w:cs="Times New Roman"/>
+        </w:rPr>
+      </w:pPr>
+      <w:r>
+        <w:rPr>
+          <w:rFonts w:ascii="Times New Roman" w:hAnsi="Times New Roman" w:cs="Times New Roman"/>
+        </w:rPr>
+        <w:t xml:space="preserve">You now see all </w:t>
+      </w:r>
+      <w:r>
+        <w:rPr>
+          <w:rFonts w:ascii="Times New Roman" w:hAnsi="Times New Roman" w:cs="Times New Roman"/>
+          <w:b/>
+        </w:rPr>
+        <w:t>Treatments</w:t>
+      </w:r>
+      <w:r>
+        <w:rPr>
+          <w:rFonts w:ascii="Times New Roman" w:hAnsi="Times New Roman" w:cs="Times New Roman"/>
+        </w:rPr>
+        <w:t xml:space="preserve"> for that </w:t>
+      </w:r>
+      <w:r>
+        <w:rPr>
+          <w:rFonts w:ascii="Times New Roman" w:hAnsi="Times New Roman" w:cs="Times New Roman"/>
+          <w:b/>
+        </w:rPr>
+        <w:t>Patient</w:t>
+      </w:r>
+      <w:r>
+        <w:rPr>
+          <w:rFonts w:ascii="Times New Roman" w:hAnsi="Times New Roman" w:cs="Times New Roman"/>
+        </w:rPr>
+        <w:t xml:space="preserve">. </w:t>
+      </w:r>
     </w:p>
     <w:p>
       <w:pPr>
@@ -762,6 +938,1323 @@
         </w:rPr>
         <w:t xml:space="preserve">To go back to the main page: </w:t>
       </w:r>
+    </w:p>
+    <w:p>
+      <w:pPr>
+        <w:pStyle w:val="ListParagraph"/>
+        <w:numPr>
+          <w:ilvl w:val="0"/>
+          <w:numId w:val="4"/>
+        </w:numPr>
+        <w:rPr>
+          <w:rFonts w:ascii="Times New Roman" w:hAnsi="Times New Roman" w:cs="Times New Roman"/>
+        </w:rPr>
+      </w:pPr>
+      <w:r>
+        <w:rPr>
+          <w:rFonts w:ascii="Times New Roman" w:hAnsi="Times New Roman" w:cs="Times New Roman"/>
+        </w:rPr>
+        <w:t xml:space="preserve">Press the </w:t>
+      </w:r>
+      <w:r>
+        <w:rPr>
+          <w:rFonts w:ascii="Times New Roman" w:hAnsi="Times New Roman" w:cs="Times New Roman"/>
+          <w:b/>
+        </w:rPr>
+        <w:t>Exit</w:t>
+      </w:r>
+      <w:r>
+        <w:rPr>
+          <w:rFonts w:ascii="Times New Roman" w:hAnsi="Times New Roman" w:cs="Times New Roman"/>
+        </w:rPr>
+        <w:t xml:space="preserve"> button. </w:t>
+      </w:r>
+    </w:p>
+    <w:p>
+      <w:pPr>
+        <w:rPr>
+          <w:rFonts w:ascii="Times New Roman" w:hAnsi="Times New Roman" w:cs="Times New Roman"/>
+        </w:rPr>
+      </w:pPr>
+    </w:p>
+    <w:p>
+      <w:pPr>
+        <w:rPr>
+          <w:rFonts w:ascii="Times New Roman" w:hAnsi="Times New Roman" w:cs="Times New Roman"/>
+        </w:rPr>
+      </w:pPr>
+    </w:p>
+    <w:p>
+      <w:pPr>
+        <w:rPr>
+          <w:rFonts w:ascii="Times New Roman" w:hAnsi="Times New Roman" w:cs="Times New Roman"/>
+        </w:rPr>
+      </w:pPr>
+      <w:r>
+        <w:rPr>
+          <w:rFonts w:ascii="Arial" w:hAnsi="Arial" w:cs="Arial"/>
+          <w:b/>
+          <w:sz w:val="24"/>
+          <w:szCs w:val="24"/>
+          <w:u w:val="single"/>
+        </w:rPr>
+        <w:t xml:space="preserve">Physician </w:t>
+      </w:r>
+      <w:r>
+        <w:rPr>
+          <w:rFonts w:ascii="Arial" w:hAnsi="Arial" w:cs="Arial"/>
+          <w:b/>
+          <w:sz w:val="24"/>
+          <w:szCs w:val="24"/>
+          <w:u w:val="single"/>
+        </w:rPr>
+        <w:t>Screen</w:t>
+      </w:r>
+    </w:p>
+    <w:p>
+      <w:pPr>
+        <w:rPr>
+          <w:rFonts w:ascii="Times New Roman" w:hAnsi="Times New Roman" w:cs="Times New Roman"/>
+        </w:rPr>
+      </w:pPr>
+      <w:r>
+        <w:rPr>
+          <w:rFonts w:ascii="Times New Roman" w:hAnsi="Times New Roman" w:cs="Times New Roman"/>
+        </w:rPr>
+        <w:t xml:space="preserve">In Figure 3 below is the </w:t>
+      </w:r>
+      <w:r>
+        <w:rPr>
+          <w:rFonts w:ascii="Times New Roman" w:hAnsi="Times New Roman" w:cs="Times New Roman"/>
+          <w:b/>
+        </w:rPr>
+        <w:t>Physician</w:t>
+      </w:r>
+      <w:r>
+        <w:rPr>
+          <w:rFonts w:ascii="Times New Roman" w:hAnsi="Times New Roman" w:cs="Times New Roman"/>
+        </w:rPr>
+        <w:t xml:space="preserve"> screen. </w:t>
+      </w:r>
+    </w:p>
+    <w:p>
+      <w:pPr>
+        <w:jc w:val="center"/>
+        <w:rPr>
+          <w:rFonts w:ascii="Times New Roman" w:hAnsi="Times New Roman" w:cs="Times New Roman"/>
+        </w:rPr>
+      </w:pPr>
+    </w:p>
+    <w:p>
+      <w:pPr>
+        <w:rPr>
+          <w:rFonts w:ascii="Times New Roman" w:hAnsi="Times New Roman" w:cs="Times New Roman"/>
+        </w:rPr>
+      </w:pPr>
+      <w:r>
+        <w:rPr>
+          <w:rFonts w:ascii="Times New Roman" w:hAnsi="Times New Roman" w:cs="Times New Roman"/>
+        </w:rPr>
+        <w:t xml:space="preserve">To add a Physician: </w:t>
+      </w:r>
+    </w:p>
+    <w:p>
+      <w:pPr>
+        <w:pStyle w:val="ListParagraph"/>
+        <w:numPr>
+          <w:ilvl w:val="0"/>
+          <w:numId w:val="5"/>
+        </w:numPr>
+        <w:rPr>
+          <w:rFonts w:ascii="Times New Roman" w:hAnsi="Times New Roman" w:cs="Times New Roman"/>
+        </w:rPr>
+      </w:pPr>
+      <w:r>
+        <w:rPr>
+          <w:rFonts w:ascii="Times New Roman" w:hAnsi="Times New Roman" w:cs="Times New Roman"/>
+        </w:rPr>
+        <w:t xml:space="preserve">Click the </w:t>
+      </w:r>
+      <w:r>
+        <w:rPr>
+          <w:rFonts w:ascii="Times New Roman" w:hAnsi="Times New Roman" w:cs="Times New Roman"/>
+          <w:b/>
+        </w:rPr>
+        <w:t>Physician</w:t>
+      </w:r>
+      <w:r>
+        <w:rPr>
+          <w:rFonts w:ascii="Times New Roman" w:hAnsi="Times New Roman" w:cs="Times New Roman"/>
+        </w:rPr>
+        <w:t xml:space="preserve"> </w:t>
+      </w:r>
+      <w:r>
+        <w:rPr>
+          <w:rFonts w:ascii="Times New Roman" w:hAnsi="Times New Roman" w:cs="Times New Roman"/>
+          <w:b/>
+        </w:rPr>
+        <w:t>ID</w:t>
+      </w:r>
+      <w:r>
+        <w:rPr>
+          <w:rFonts w:ascii="Times New Roman" w:hAnsi="Times New Roman" w:cs="Times New Roman"/>
+        </w:rPr>
+        <w:t xml:space="preserve"> cell of the * row.</w:t>
+      </w:r>
+    </w:p>
+    <w:p>
+      <w:pPr>
+        <w:pStyle w:val="ListParagraph"/>
+        <w:numPr>
+          <w:ilvl w:val="0"/>
+          <w:numId w:val="5"/>
+        </w:numPr>
+        <w:rPr>
+          <w:rFonts w:ascii="Times New Roman" w:hAnsi="Times New Roman" w:cs="Times New Roman"/>
+        </w:rPr>
+      </w:pPr>
+      <w:r>
+        <w:rPr>
+          <w:rFonts w:ascii="Times New Roman" w:hAnsi="Times New Roman" w:cs="Times New Roman"/>
+        </w:rPr>
+        <w:t xml:space="preserve">Fill in a Unique ID, the Name of the Physician, the Specialization, and their Salary. </w:t>
+      </w:r>
+    </w:p>
+    <w:p>
+      <w:pPr>
+        <w:pStyle w:val="ListParagraph"/>
+        <w:numPr>
+          <w:ilvl w:val="0"/>
+          <w:numId w:val="5"/>
+        </w:numPr>
+        <w:rPr>
+          <w:rFonts w:ascii="Times New Roman" w:hAnsi="Times New Roman" w:cs="Times New Roman"/>
+        </w:rPr>
+      </w:pPr>
+      <w:r>
+        <w:rPr>
+          <w:rFonts w:ascii="Times New Roman" w:hAnsi="Times New Roman" w:cs="Times New Roman"/>
+        </w:rPr>
+        <w:t xml:space="preserve">Click the save button at the top of the screen. </w:t>
+      </w:r>
+    </w:p>
+    <w:p>
+      <w:pPr>
+        <w:ind w:left="360"/>
+        <w:rPr>
+          <w:rFonts w:ascii="Times New Roman" w:hAnsi="Times New Roman" w:cs="Times New Roman"/>
+        </w:rPr>
+      </w:pPr>
+    </w:p>
+    <w:p>
+      <w:pPr>
+        <w:rPr>
+          <w:rFonts w:ascii="Times New Roman" w:hAnsi="Times New Roman" w:cs="Times New Roman"/>
+        </w:rPr>
+      </w:pPr>
+      <w:r>
+        <w:rPr>
+          <w:rFonts w:ascii="Times New Roman" w:hAnsi="Times New Roman" w:cs="Times New Roman"/>
+        </w:rPr>
+        <w:t xml:space="preserve">To Exit: </w:t>
+      </w:r>
+    </w:p>
+    <w:p>
+      <w:pPr>
+        <w:pStyle w:val="ListParagraph"/>
+        <w:numPr>
+          <w:ilvl w:val="0"/>
+          <w:numId w:val="6"/>
+        </w:numPr>
+        <w:rPr>
+          <w:rFonts w:ascii="Times New Roman" w:hAnsi="Times New Roman" w:cs="Times New Roman"/>
+        </w:rPr>
+      </w:pPr>
+      <w:r>
+        <w:rPr>
+          <w:rFonts w:ascii="Times New Roman" w:hAnsi="Times New Roman" w:cs="Times New Roman"/>
+        </w:rPr>
+        <w:t xml:space="preserve">Press the X at the top of the screen. </w:t>
+      </w:r>
+    </w:p>
+    <w:p>
+      <w:pPr>
+        <w:jc w:val="center"/>
+        <w:rPr>
+          <w:rFonts w:ascii="Times New Roman" w:hAnsi="Times New Roman" w:cs="Times New Roman"/>
+        </w:rPr>
+      </w:pPr>
+      <w:r>
+        <w:rPr>
+          <w:rFonts w:ascii="Times New Roman" w:hAnsi="Times New Roman" w:cs="Times New Roman"/>
+          <w:b/>
+          <w:noProof/>
+        </w:rPr>
+        <w:lastRenderedPageBreak/>
+        <w:drawing>
+          <wp:inline distT="0" distB="0" distL="0" distR="0" wp14:anchorId="3CAE217E" wp14:editId="7F47A4E7">
+            <wp:extent cx="4591691" cy="3010320"/>
+            <wp:effectExtent l="0" t="0" r="0" b="0"/>
+            <wp:docPr id="3" name="Picture 3"/>
+            <wp:cNvGraphicFramePr>
+              <a:graphicFrameLocks xmlns:a="http://schemas.openxmlformats.org/drawingml/2006/main" noChangeAspect="1"/>
+            </wp:cNvGraphicFramePr>
+            <a:graphic xmlns:a="http://schemas.openxmlformats.org/drawingml/2006/main">
+              <a:graphicData uri="http://schemas.openxmlformats.org/drawingml/2006/picture">
+                <pic:pic xmlns:pic="http://schemas.openxmlformats.org/drawingml/2006/picture">
+                  <pic:nvPicPr>
+                    <pic:cNvPr id="3" name="Physicians.PNG"/>
+                    <pic:cNvPicPr/>
+                  </pic:nvPicPr>
+                  <pic:blipFill>
+                    <a:blip r:embed="rId7">
+                      <a:extLst>
+                        <a:ext uri="{28A0092B-C50C-407E-A947-70E740481C1C}">
+                          <a14:useLocalDpi xmlns:a14="http://schemas.microsoft.com/office/drawing/2010/main" val="0"/>
+                        </a:ext>
+                      </a:extLst>
+                    </a:blip>
+                    <a:stretch>
+                      <a:fillRect/>
+                    </a:stretch>
+                  </pic:blipFill>
+                  <pic:spPr>
+                    <a:xfrm>
+                      <a:off x="0" y="0"/>
+                      <a:ext cx="4591691" cy="3010320"/>
+                    </a:xfrm>
+                    <a:prstGeom prst="rect">
+                      <a:avLst/>
+                    </a:prstGeom>
+                  </pic:spPr>
+                </pic:pic>
+              </a:graphicData>
+            </a:graphic>
+          </wp:inline>
+        </w:drawing>
+      </w:r>
+    </w:p>
+    <w:p>
+      <w:pPr>
+        <w:jc w:val="center"/>
+        <w:rPr>
+          <w:rFonts w:ascii="Times New Roman" w:hAnsi="Times New Roman" w:cs="Times New Roman"/>
+        </w:rPr>
+      </w:pPr>
+      <w:r>
+        <w:rPr>
+          <w:rFonts w:ascii="Times New Roman" w:hAnsi="Times New Roman" w:cs="Times New Roman"/>
+        </w:rPr>
+        <w:t>Figure 3: Physicians Screen</w:t>
+      </w:r>
+    </w:p>
+    <w:p>
+      <w:pPr>
+        <w:jc w:val="center"/>
+        <w:rPr>
+          <w:rFonts w:ascii="Times New Roman" w:hAnsi="Times New Roman" w:cs="Times New Roman"/>
+        </w:rPr>
+      </w:pPr>
+    </w:p>
+    <w:p>
+      <w:pPr>
+        <w:rPr>
+          <w:rFonts w:ascii="Times New Roman" w:hAnsi="Times New Roman" w:cs="Times New Roman"/>
+        </w:rPr>
+      </w:pPr>
+    </w:p>
+    <w:p>
+      <w:pPr>
+        <w:rPr>
+          <w:rFonts w:ascii="Times New Roman" w:hAnsi="Times New Roman" w:cs="Times New Roman"/>
+        </w:rPr>
+      </w:pPr>
+      <w:r>
+        <w:rPr>
+          <w:rFonts w:ascii="Arial" w:hAnsi="Arial" w:cs="Arial"/>
+          <w:b/>
+          <w:sz w:val="24"/>
+          <w:szCs w:val="24"/>
+          <w:u w:val="single"/>
+        </w:rPr>
+        <w:t>Treatments Screen</w:t>
+      </w:r>
+    </w:p>
+    <w:p>
+      <w:pPr>
+        <w:rPr>
+          <w:rFonts w:ascii="Times New Roman" w:hAnsi="Times New Roman" w:cs="Times New Roman"/>
+        </w:rPr>
+      </w:pPr>
+      <w:r>
+        <w:rPr>
+          <w:rFonts w:ascii="Times New Roman" w:hAnsi="Times New Roman" w:cs="Times New Roman"/>
+        </w:rPr>
+        <w:t xml:space="preserve">In Figure 4 below is a screen shot of the </w:t>
+      </w:r>
+      <w:r>
+        <w:rPr>
+          <w:rFonts w:ascii="Times New Roman" w:hAnsi="Times New Roman" w:cs="Times New Roman"/>
+          <w:b/>
+        </w:rPr>
+        <w:t>Treatments</w:t>
+      </w:r>
+      <w:r>
+        <w:rPr>
+          <w:rFonts w:ascii="Times New Roman" w:hAnsi="Times New Roman" w:cs="Times New Roman"/>
+        </w:rPr>
+        <w:t xml:space="preserve"> Screen. </w:t>
+      </w:r>
+    </w:p>
+    <w:p>
+      <w:pPr>
+        <w:rPr>
+          <w:rFonts w:ascii="Times New Roman" w:hAnsi="Times New Roman" w:cs="Times New Roman"/>
+        </w:rPr>
+      </w:pPr>
+    </w:p>
+    <w:p>
+      <w:pPr>
+        <w:jc w:val="center"/>
+        <w:rPr>
+          <w:rFonts w:ascii="Times New Roman" w:hAnsi="Times New Roman" w:cs="Times New Roman"/>
+        </w:rPr>
+      </w:pPr>
+      <w:r>
+        <w:rPr>
+          <w:rFonts w:ascii="Times New Roman" w:hAnsi="Times New Roman" w:cs="Times New Roman"/>
+          <w:noProof/>
+        </w:rPr>
+        <w:drawing>
+          <wp:inline distT="0" distB="0" distL="0" distR="0" wp14:anchorId="3C3C9FF9" wp14:editId="7CD1F948">
+            <wp:extent cx="5943600" cy="3291205"/>
+            <wp:effectExtent l="0" t="0" r="0" b="4445"/>
+            <wp:docPr id="4" name="Picture 4"/>
+            <wp:cNvGraphicFramePr>
+              <a:graphicFrameLocks xmlns:a="http://schemas.openxmlformats.org/drawingml/2006/main" noChangeAspect="1"/>
+            </wp:cNvGraphicFramePr>
+            <a:graphic xmlns:a="http://schemas.openxmlformats.org/drawingml/2006/main">
+              <a:graphicData uri="http://schemas.openxmlformats.org/drawingml/2006/picture">
+                <pic:pic xmlns:pic="http://schemas.openxmlformats.org/drawingml/2006/picture">
+                  <pic:nvPicPr>
+                    <pic:cNvPr id="4" name="Treatments-Physicians.PNG"/>
+                    <pic:cNvPicPr/>
+                  </pic:nvPicPr>
+                  <pic:blipFill>
+                    <a:blip r:embed="rId8">
+                      <a:extLst>
+                        <a:ext uri="{28A0092B-C50C-407E-A947-70E740481C1C}">
+                          <a14:useLocalDpi xmlns:a14="http://schemas.microsoft.com/office/drawing/2010/main" val="0"/>
+                        </a:ext>
+                      </a:extLst>
+                    </a:blip>
+                    <a:stretch>
+                      <a:fillRect/>
+                    </a:stretch>
+                  </pic:blipFill>
+                  <pic:spPr>
+                    <a:xfrm>
+                      <a:off x="0" y="0"/>
+                      <a:ext cx="5943600" cy="3291205"/>
+                    </a:xfrm>
+                    <a:prstGeom prst="rect">
+                      <a:avLst/>
+                    </a:prstGeom>
+                  </pic:spPr>
+                </pic:pic>
+              </a:graphicData>
+            </a:graphic>
+          </wp:inline>
+        </w:drawing>
+      </w:r>
+    </w:p>
+    <w:p>
+      <w:pPr>
+        <w:jc w:val="center"/>
+        <w:rPr>
+          <w:rFonts w:ascii="Times New Roman" w:hAnsi="Times New Roman" w:cs="Times New Roman"/>
+        </w:rPr>
+      </w:pPr>
+      <w:r>
+        <w:rPr>
+          <w:rFonts w:ascii="Times New Roman" w:hAnsi="Times New Roman" w:cs="Times New Roman"/>
+        </w:rPr>
+        <w:t>Figure 4: Treatments Screen</w:t>
+      </w:r>
+    </w:p>
+    <w:p>
+      <w:pPr>
+        <w:rPr>
+          <w:rFonts w:ascii="Times New Roman" w:hAnsi="Times New Roman" w:cs="Times New Roman"/>
+        </w:rPr>
+      </w:pPr>
+    </w:p>
+    <w:p>
+      <w:pPr>
+        <w:rPr>
+          <w:rFonts w:ascii="Times New Roman" w:hAnsi="Times New Roman" w:cs="Times New Roman"/>
+        </w:rPr>
+      </w:pPr>
+      <w:r>
+        <w:rPr>
+          <w:rFonts w:ascii="Times New Roman" w:hAnsi="Times New Roman" w:cs="Times New Roman"/>
+        </w:rPr>
+        <w:t xml:space="preserve">To view </w:t>
+      </w:r>
+      <w:r>
+        <w:rPr>
+          <w:rFonts w:ascii="Times New Roman" w:hAnsi="Times New Roman" w:cs="Times New Roman"/>
+          <w:b/>
+        </w:rPr>
+        <w:t>Treatments</w:t>
+      </w:r>
+      <w:r>
+        <w:rPr>
+          <w:rFonts w:ascii="Times New Roman" w:hAnsi="Times New Roman" w:cs="Times New Roman"/>
+        </w:rPr>
+        <w:t xml:space="preserve"> for all patients and physicians: </w:t>
+      </w:r>
+    </w:p>
+    <w:p>
+      <w:pPr>
+        <w:pStyle w:val="ListParagraph"/>
+        <w:numPr>
+          <w:ilvl w:val="0"/>
+          <w:numId w:val="7"/>
+        </w:numPr>
+        <w:rPr>
+          <w:rFonts w:ascii="Times New Roman" w:hAnsi="Times New Roman" w:cs="Times New Roman"/>
+        </w:rPr>
+      </w:pPr>
+      <w:r>
+        <w:rPr>
+          <w:rFonts w:ascii="Times New Roman" w:hAnsi="Times New Roman" w:cs="Times New Roman"/>
+        </w:rPr>
+        <w:t xml:space="preserve">Make sure the </w:t>
+      </w:r>
+      <w:r>
+        <w:rPr>
+          <w:rFonts w:ascii="Times New Roman" w:hAnsi="Times New Roman" w:cs="Times New Roman"/>
+          <w:b/>
+        </w:rPr>
+        <w:t>Patient</w:t>
+      </w:r>
+      <w:r>
+        <w:rPr>
+          <w:rFonts w:ascii="Times New Roman" w:hAnsi="Times New Roman" w:cs="Times New Roman"/>
+        </w:rPr>
+        <w:t xml:space="preserve"> Text Box is empty. </w:t>
+      </w:r>
+    </w:p>
+    <w:p>
+      <w:pPr>
+        <w:pStyle w:val="ListParagraph"/>
+        <w:numPr>
+          <w:ilvl w:val="0"/>
+          <w:numId w:val="7"/>
+        </w:numPr>
+        <w:rPr>
+          <w:rFonts w:ascii="Times New Roman" w:hAnsi="Times New Roman" w:cs="Times New Roman"/>
+        </w:rPr>
+      </w:pPr>
+      <w:r>
+        <w:rPr>
+          <w:rFonts w:ascii="Times New Roman" w:hAnsi="Times New Roman" w:cs="Times New Roman"/>
+        </w:rPr>
+        <w:t xml:space="preserve">Make sure the </w:t>
+      </w:r>
+      <w:r>
+        <w:rPr>
+          <w:rFonts w:ascii="Times New Roman" w:hAnsi="Times New Roman" w:cs="Times New Roman"/>
+          <w:b/>
+        </w:rPr>
+        <w:t>Physician</w:t>
+      </w:r>
+      <w:r>
+        <w:rPr>
+          <w:rFonts w:ascii="Times New Roman" w:hAnsi="Times New Roman" w:cs="Times New Roman"/>
+        </w:rPr>
+        <w:t xml:space="preserve"> Text Box is empty. </w:t>
+      </w:r>
+    </w:p>
+    <w:p>
+      <w:pPr>
+        <w:pStyle w:val="ListParagraph"/>
+        <w:numPr>
+          <w:ilvl w:val="0"/>
+          <w:numId w:val="7"/>
+        </w:numPr>
+        <w:rPr>
+          <w:rFonts w:ascii="Times New Roman" w:hAnsi="Times New Roman" w:cs="Times New Roman"/>
+        </w:rPr>
+      </w:pPr>
+      <w:r>
+        <w:rPr>
+          <w:rFonts w:ascii="Times New Roman" w:hAnsi="Times New Roman" w:cs="Times New Roman"/>
+        </w:rPr>
+        <w:lastRenderedPageBreak/>
+        <w:t xml:space="preserve">Press the </w:t>
+      </w:r>
+      <w:r>
+        <w:rPr>
+          <w:rFonts w:ascii="Times New Roman" w:hAnsi="Times New Roman" w:cs="Times New Roman"/>
+          <w:b/>
+        </w:rPr>
+        <w:t>Apply</w:t>
+      </w:r>
+      <w:r>
+        <w:rPr>
+          <w:rFonts w:ascii="Times New Roman" w:hAnsi="Times New Roman" w:cs="Times New Roman"/>
+        </w:rPr>
+        <w:t xml:space="preserve"> Button</w:t>
+      </w:r>
+    </w:p>
+    <w:p>
+      <w:pPr>
+        <w:pStyle w:val="ListParagraph"/>
+        <w:numPr>
+          <w:ilvl w:val="0"/>
+          <w:numId w:val="7"/>
+        </w:numPr>
+        <w:rPr>
+          <w:rFonts w:ascii="Times New Roman" w:hAnsi="Times New Roman" w:cs="Times New Roman"/>
+        </w:rPr>
+      </w:pPr>
+      <w:r>
+        <w:rPr>
+          <w:rFonts w:ascii="Times New Roman" w:hAnsi="Times New Roman" w:cs="Times New Roman"/>
+        </w:rPr>
+        <w:t xml:space="preserve">All treatments should be showing. </w:t>
+      </w:r>
+    </w:p>
+    <w:p>
+      <w:pPr>
+        <w:rPr>
+          <w:rFonts w:ascii="Times New Roman" w:hAnsi="Times New Roman" w:cs="Times New Roman"/>
+        </w:rPr>
+      </w:pPr>
+    </w:p>
+    <w:p>
+      <w:pPr>
+        <w:rPr>
+          <w:rFonts w:ascii="Times New Roman" w:hAnsi="Times New Roman" w:cs="Times New Roman"/>
+        </w:rPr>
+      </w:pPr>
+      <w:r>
+        <w:rPr>
+          <w:rFonts w:ascii="Times New Roman" w:hAnsi="Times New Roman" w:cs="Times New Roman"/>
+        </w:rPr>
+        <w:t xml:space="preserve">To view all </w:t>
+      </w:r>
+      <w:r>
+        <w:rPr>
+          <w:rFonts w:ascii="Times New Roman" w:hAnsi="Times New Roman" w:cs="Times New Roman"/>
+          <w:b/>
+        </w:rPr>
+        <w:t>Treatments</w:t>
+      </w:r>
+      <w:r>
+        <w:rPr>
+          <w:rFonts w:ascii="Times New Roman" w:hAnsi="Times New Roman" w:cs="Times New Roman"/>
+        </w:rPr>
+        <w:t xml:space="preserve"> for a specific patient: </w:t>
+      </w:r>
+    </w:p>
+    <w:p>
+      <w:pPr>
+        <w:pStyle w:val="ListParagraph"/>
+        <w:numPr>
+          <w:ilvl w:val="0"/>
+          <w:numId w:val="8"/>
+        </w:numPr>
+        <w:rPr>
+          <w:rFonts w:ascii="Times New Roman" w:hAnsi="Times New Roman" w:cs="Times New Roman"/>
+        </w:rPr>
+      </w:pPr>
+      <w:r>
+        <w:rPr>
+          <w:rFonts w:ascii="Times New Roman" w:hAnsi="Times New Roman" w:cs="Times New Roman"/>
+        </w:rPr>
+        <w:t xml:space="preserve">Fill in the </w:t>
+      </w:r>
+      <w:r>
+        <w:rPr>
+          <w:rFonts w:ascii="Times New Roman" w:hAnsi="Times New Roman" w:cs="Times New Roman"/>
+          <w:b/>
+        </w:rPr>
+        <w:t>Patient</w:t>
+      </w:r>
+      <w:r>
+        <w:rPr>
+          <w:rFonts w:ascii="Times New Roman" w:hAnsi="Times New Roman" w:cs="Times New Roman"/>
+        </w:rPr>
+        <w:t xml:space="preserve"> Text Box with that Patient’s ID. </w:t>
+      </w:r>
+    </w:p>
+    <w:p>
+      <w:pPr>
+        <w:pStyle w:val="ListParagraph"/>
+        <w:numPr>
+          <w:ilvl w:val="0"/>
+          <w:numId w:val="8"/>
+        </w:numPr>
+        <w:rPr>
+          <w:rFonts w:ascii="Times New Roman" w:hAnsi="Times New Roman" w:cs="Times New Roman"/>
+        </w:rPr>
+      </w:pPr>
+      <w:r>
+        <w:rPr>
+          <w:rFonts w:ascii="Times New Roman" w:hAnsi="Times New Roman" w:cs="Times New Roman"/>
+        </w:rPr>
+        <w:t xml:space="preserve">Make sure the </w:t>
+      </w:r>
+      <w:r>
+        <w:rPr>
+          <w:rFonts w:ascii="Times New Roman" w:hAnsi="Times New Roman" w:cs="Times New Roman"/>
+          <w:b/>
+        </w:rPr>
+        <w:t>Physician</w:t>
+      </w:r>
+      <w:r>
+        <w:rPr>
+          <w:rFonts w:ascii="Times New Roman" w:hAnsi="Times New Roman" w:cs="Times New Roman"/>
+        </w:rPr>
+        <w:t xml:space="preserve"> Text Box is empty.</w:t>
+      </w:r>
+    </w:p>
+    <w:p>
+      <w:pPr>
+        <w:pStyle w:val="ListParagraph"/>
+        <w:numPr>
+          <w:ilvl w:val="0"/>
+          <w:numId w:val="8"/>
+        </w:numPr>
+        <w:rPr>
+          <w:rFonts w:ascii="Times New Roman" w:hAnsi="Times New Roman" w:cs="Times New Roman"/>
+        </w:rPr>
+      </w:pPr>
+      <w:r>
+        <w:rPr>
+          <w:rFonts w:ascii="Times New Roman" w:hAnsi="Times New Roman" w:cs="Times New Roman"/>
+        </w:rPr>
+        <w:t xml:space="preserve">Press the </w:t>
+      </w:r>
+      <w:r>
+        <w:rPr>
+          <w:rFonts w:ascii="Times New Roman" w:hAnsi="Times New Roman" w:cs="Times New Roman"/>
+          <w:b/>
+        </w:rPr>
+        <w:t>Apply</w:t>
+      </w:r>
+      <w:r>
+        <w:rPr>
+          <w:rFonts w:ascii="Times New Roman" w:hAnsi="Times New Roman" w:cs="Times New Roman"/>
+        </w:rPr>
+        <w:t xml:space="preserve"> Button. </w:t>
+      </w:r>
+    </w:p>
+    <w:p>
+      <w:pPr>
+        <w:pStyle w:val="ListParagraph"/>
+        <w:numPr>
+          <w:ilvl w:val="0"/>
+          <w:numId w:val="8"/>
+        </w:numPr>
+        <w:rPr>
+          <w:rFonts w:ascii="Times New Roman" w:hAnsi="Times New Roman" w:cs="Times New Roman"/>
+        </w:rPr>
+      </w:pPr>
+      <w:r>
+        <w:rPr>
+          <w:rFonts w:ascii="Times New Roman" w:hAnsi="Times New Roman" w:cs="Times New Roman"/>
+        </w:rPr>
+        <w:t xml:space="preserve">All treatments for that </w:t>
+      </w:r>
+      <w:r>
+        <w:rPr>
+          <w:rFonts w:ascii="Times New Roman" w:hAnsi="Times New Roman" w:cs="Times New Roman"/>
+          <w:b/>
+        </w:rPr>
+        <w:t>Patient</w:t>
+      </w:r>
+      <w:r>
+        <w:rPr>
+          <w:rFonts w:ascii="Times New Roman" w:hAnsi="Times New Roman" w:cs="Times New Roman"/>
+        </w:rPr>
+        <w:t xml:space="preserve"> should now be showing.  </w:t>
+      </w:r>
+    </w:p>
+    <w:p>
+      <w:pPr>
+        <w:rPr>
+          <w:rFonts w:ascii="Times New Roman" w:hAnsi="Times New Roman" w:cs="Times New Roman"/>
+        </w:rPr>
+      </w:pPr>
+    </w:p>
+    <w:p>
+      <w:pPr>
+        <w:rPr>
+          <w:rFonts w:ascii="Times New Roman" w:hAnsi="Times New Roman" w:cs="Times New Roman"/>
+        </w:rPr>
+      </w:pPr>
+      <w:r>
+        <w:rPr>
+          <w:rFonts w:ascii="Times New Roman" w:hAnsi="Times New Roman" w:cs="Times New Roman"/>
+        </w:rPr>
+        <w:t xml:space="preserve">To view all </w:t>
+      </w:r>
+      <w:r>
+        <w:rPr>
+          <w:rFonts w:ascii="Times New Roman" w:hAnsi="Times New Roman" w:cs="Times New Roman"/>
+          <w:b/>
+        </w:rPr>
+        <w:t>Treatments</w:t>
+      </w:r>
+      <w:r>
+        <w:rPr>
+          <w:rFonts w:ascii="Times New Roman" w:hAnsi="Times New Roman" w:cs="Times New Roman"/>
+        </w:rPr>
+        <w:t xml:space="preserve"> a physician has given: </w:t>
+      </w:r>
+    </w:p>
+    <w:p>
+      <w:pPr>
+        <w:pStyle w:val="ListParagraph"/>
+        <w:numPr>
+          <w:ilvl w:val="0"/>
+          <w:numId w:val="9"/>
+        </w:numPr>
+        <w:rPr>
+          <w:rFonts w:ascii="Times New Roman" w:hAnsi="Times New Roman" w:cs="Times New Roman"/>
+        </w:rPr>
+      </w:pPr>
+      <w:r>
+        <w:rPr>
+          <w:rFonts w:ascii="Times New Roman" w:hAnsi="Times New Roman" w:cs="Times New Roman"/>
+        </w:rPr>
+        <w:t xml:space="preserve">Make sure the </w:t>
+      </w:r>
+      <w:r>
+        <w:rPr>
+          <w:rFonts w:ascii="Times New Roman" w:hAnsi="Times New Roman" w:cs="Times New Roman"/>
+          <w:b/>
+        </w:rPr>
+        <w:t>Patient</w:t>
+      </w:r>
+      <w:r>
+        <w:rPr>
+          <w:rFonts w:ascii="Times New Roman" w:hAnsi="Times New Roman" w:cs="Times New Roman"/>
+        </w:rPr>
+        <w:t xml:space="preserve"> Text box is empty. </w:t>
+      </w:r>
+    </w:p>
+    <w:p>
+      <w:pPr>
+        <w:pStyle w:val="ListParagraph"/>
+        <w:numPr>
+          <w:ilvl w:val="0"/>
+          <w:numId w:val="9"/>
+        </w:numPr>
+        <w:rPr>
+          <w:rFonts w:ascii="Times New Roman" w:hAnsi="Times New Roman" w:cs="Times New Roman"/>
+        </w:rPr>
+      </w:pPr>
+      <w:r>
+        <w:rPr>
+          <w:rFonts w:ascii="Times New Roman" w:hAnsi="Times New Roman" w:cs="Times New Roman"/>
+        </w:rPr>
+        <w:t xml:space="preserve">Fill in the </w:t>
+      </w:r>
+      <w:r>
+        <w:rPr>
+          <w:rFonts w:ascii="Times New Roman" w:hAnsi="Times New Roman" w:cs="Times New Roman"/>
+          <w:b/>
+        </w:rPr>
+        <w:t>Physician</w:t>
+      </w:r>
+      <w:r>
+        <w:rPr>
+          <w:rFonts w:ascii="Times New Roman" w:hAnsi="Times New Roman" w:cs="Times New Roman"/>
+        </w:rPr>
+        <w:t xml:space="preserve"> Text box with that Physician’s ID. </w:t>
+      </w:r>
+    </w:p>
+    <w:p>
+      <w:pPr>
+        <w:pStyle w:val="ListParagraph"/>
+        <w:numPr>
+          <w:ilvl w:val="0"/>
+          <w:numId w:val="9"/>
+        </w:numPr>
+        <w:rPr>
+          <w:rFonts w:ascii="Times New Roman" w:hAnsi="Times New Roman" w:cs="Times New Roman"/>
+        </w:rPr>
+      </w:pPr>
+      <w:r>
+        <w:rPr>
+          <w:rFonts w:ascii="Times New Roman" w:hAnsi="Times New Roman" w:cs="Times New Roman"/>
+        </w:rPr>
+        <w:t xml:space="preserve">Press the </w:t>
+      </w:r>
+      <w:r>
+        <w:rPr>
+          <w:rFonts w:ascii="Times New Roman" w:hAnsi="Times New Roman" w:cs="Times New Roman"/>
+          <w:b/>
+        </w:rPr>
+        <w:t>Apply</w:t>
+      </w:r>
+      <w:r>
+        <w:rPr>
+          <w:rFonts w:ascii="Times New Roman" w:hAnsi="Times New Roman" w:cs="Times New Roman"/>
+        </w:rPr>
+        <w:t xml:space="preserve"> Button.</w:t>
+      </w:r>
+    </w:p>
+    <w:p>
+      <w:pPr>
+        <w:pStyle w:val="ListParagraph"/>
+        <w:numPr>
+          <w:ilvl w:val="0"/>
+          <w:numId w:val="9"/>
+        </w:numPr>
+        <w:rPr>
+          <w:rFonts w:ascii="Times New Roman" w:hAnsi="Times New Roman" w:cs="Times New Roman"/>
+        </w:rPr>
+      </w:pPr>
+      <w:r>
+        <w:rPr>
+          <w:rFonts w:ascii="Times New Roman" w:hAnsi="Times New Roman" w:cs="Times New Roman"/>
+        </w:rPr>
+        <w:t xml:space="preserve">All </w:t>
+      </w:r>
+      <w:r>
+        <w:rPr>
+          <w:rFonts w:ascii="Times New Roman" w:hAnsi="Times New Roman" w:cs="Times New Roman"/>
+          <w:b/>
+        </w:rPr>
+        <w:t>Treatments</w:t>
+      </w:r>
+      <w:r>
+        <w:rPr>
+          <w:rFonts w:ascii="Times New Roman" w:hAnsi="Times New Roman" w:cs="Times New Roman"/>
+        </w:rPr>
+        <w:t xml:space="preserve"> that </w:t>
+      </w:r>
+      <w:r>
+        <w:rPr>
+          <w:rFonts w:ascii="Times New Roman" w:hAnsi="Times New Roman" w:cs="Times New Roman"/>
+        </w:rPr>
+        <w:t>Physician</w:t>
+      </w:r>
+      <w:r>
+        <w:rPr>
+          <w:rFonts w:ascii="Times New Roman" w:hAnsi="Times New Roman" w:cs="Times New Roman"/>
+        </w:rPr>
+        <w:t xml:space="preserve"> has given should now be showing. </w:t>
+      </w:r>
+    </w:p>
+    <w:p>
+      <w:pPr>
+        <w:rPr>
+          <w:rFonts w:ascii="Times New Roman" w:hAnsi="Times New Roman" w:cs="Times New Roman"/>
+        </w:rPr>
+      </w:pPr>
+    </w:p>
+    <w:p>
+      <w:pPr>
+        <w:rPr>
+          <w:rFonts w:ascii="Times New Roman" w:hAnsi="Times New Roman" w:cs="Times New Roman"/>
+        </w:rPr>
+      </w:pPr>
+      <w:r>
+        <w:rPr>
+          <w:rFonts w:ascii="Times New Roman" w:hAnsi="Times New Roman" w:cs="Times New Roman"/>
+        </w:rPr>
+        <w:t xml:space="preserve">To view all </w:t>
+      </w:r>
+      <w:r>
+        <w:rPr>
+          <w:rFonts w:ascii="Times New Roman" w:hAnsi="Times New Roman" w:cs="Times New Roman"/>
+          <w:b/>
+        </w:rPr>
+        <w:t>Treatments</w:t>
+      </w:r>
+      <w:r>
+        <w:rPr>
+          <w:rFonts w:ascii="Times New Roman" w:hAnsi="Times New Roman" w:cs="Times New Roman"/>
+        </w:rPr>
+        <w:t xml:space="preserve"> for a specific patient and physician. </w:t>
+      </w:r>
+    </w:p>
+    <w:p>
+      <w:pPr>
+        <w:pStyle w:val="ListParagraph"/>
+        <w:numPr>
+          <w:ilvl w:val="0"/>
+          <w:numId w:val="10"/>
+        </w:numPr>
+        <w:rPr>
+          <w:rFonts w:ascii="Times New Roman" w:hAnsi="Times New Roman" w:cs="Times New Roman"/>
+        </w:rPr>
+      </w:pPr>
+      <w:r>
+        <w:rPr>
+          <w:rFonts w:ascii="Times New Roman" w:hAnsi="Times New Roman" w:cs="Times New Roman"/>
+        </w:rPr>
+        <w:t xml:space="preserve">Fill in the </w:t>
+      </w:r>
+      <w:r>
+        <w:rPr>
+          <w:rFonts w:ascii="Times New Roman" w:hAnsi="Times New Roman" w:cs="Times New Roman"/>
+          <w:b/>
+        </w:rPr>
+        <w:t>Patient</w:t>
+      </w:r>
+      <w:r>
+        <w:rPr>
+          <w:rFonts w:ascii="Times New Roman" w:hAnsi="Times New Roman" w:cs="Times New Roman"/>
+        </w:rPr>
+        <w:t xml:space="preserve"> Text Box with that Patient’s ID. </w:t>
+      </w:r>
+    </w:p>
+    <w:p>
+      <w:pPr>
+        <w:pStyle w:val="ListParagraph"/>
+        <w:numPr>
+          <w:ilvl w:val="0"/>
+          <w:numId w:val="10"/>
+        </w:numPr>
+        <w:rPr>
+          <w:rFonts w:ascii="Times New Roman" w:hAnsi="Times New Roman" w:cs="Times New Roman"/>
+        </w:rPr>
+      </w:pPr>
+      <w:r>
+        <w:rPr>
+          <w:rFonts w:ascii="Times New Roman" w:hAnsi="Times New Roman" w:cs="Times New Roman"/>
+        </w:rPr>
+        <w:t xml:space="preserve">Fill in the </w:t>
+      </w:r>
+      <w:r>
+        <w:rPr>
+          <w:rFonts w:ascii="Times New Roman" w:hAnsi="Times New Roman" w:cs="Times New Roman"/>
+          <w:b/>
+        </w:rPr>
+        <w:t>Physician</w:t>
+      </w:r>
+      <w:r>
+        <w:rPr>
+          <w:rFonts w:ascii="Times New Roman" w:hAnsi="Times New Roman" w:cs="Times New Roman"/>
+        </w:rPr>
+        <w:t xml:space="preserve"> Text Box with that Physician’s ID. </w:t>
+      </w:r>
+    </w:p>
+    <w:p>
+      <w:pPr>
+        <w:pStyle w:val="ListParagraph"/>
+        <w:numPr>
+          <w:ilvl w:val="0"/>
+          <w:numId w:val="10"/>
+        </w:numPr>
+        <w:rPr>
+          <w:rFonts w:ascii="Times New Roman" w:hAnsi="Times New Roman" w:cs="Times New Roman"/>
+        </w:rPr>
+      </w:pPr>
+      <w:r>
+        <w:rPr>
+          <w:rFonts w:ascii="Times New Roman" w:hAnsi="Times New Roman" w:cs="Times New Roman"/>
+        </w:rPr>
+        <w:t xml:space="preserve">Press the </w:t>
+      </w:r>
+      <w:r>
+        <w:rPr>
+          <w:rFonts w:ascii="Times New Roman" w:hAnsi="Times New Roman" w:cs="Times New Roman"/>
+          <w:b/>
+        </w:rPr>
+        <w:t>Apply</w:t>
+      </w:r>
+      <w:r>
+        <w:rPr>
+          <w:rFonts w:ascii="Times New Roman" w:hAnsi="Times New Roman" w:cs="Times New Roman"/>
+        </w:rPr>
+        <w:t xml:space="preserve"> Button. </w:t>
+      </w:r>
+    </w:p>
+    <w:p>
+      <w:pPr>
+        <w:pStyle w:val="ListParagraph"/>
+        <w:numPr>
+          <w:ilvl w:val="0"/>
+          <w:numId w:val="10"/>
+        </w:numPr>
+        <w:rPr>
+          <w:rFonts w:ascii="Times New Roman" w:hAnsi="Times New Roman" w:cs="Times New Roman"/>
+        </w:rPr>
+      </w:pPr>
+      <w:r>
+        <w:rPr>
+          <w:rFonts w:ascii="Times New Roman" w:hAnsi="Times New Roman" w:cs="Times New Roman"/>
+        </w:rPr>
+        <w:t xml:space="preserve">All </w:t>
+      </w:r>
+      <w:r>
+        <w:rPr>
+          <w:rFonts w:ascii="Times New Roman" w:hAnsi="Times New Roman" w:cs="Times New Roman"/>
+          <w:b/>
+        </w:rPr>
+        <w:t>Treatments</w:t>
+      </w:r>
+      <w:r>
+        <w:rPr>
+          <w:rFonts w:ascii="Times New Roman" w:hAnsi="Times New Roman" w:cs="Times New Roman"/>
+        </w:rPr>
+        <w:t xml:space="preserve"> for that patient given by that physician should now be showing. </w:t>
+      </w:r>
+    </w:p>
+    <w:p>
+      <w:pPr>
+        <w:rPr>
+          <w:rFonts w:ascii="Times New Roman" w:hAnsi="Times New Roman" w:cs="Times New Roman"/>
+        </w:rPr>
+      </w:pPr>
+    </w:p>
+    <w:p>
+      <w:pPr>
+        <w:rPr>
+          <w:rFonts w:ascii="Times New Roman" w:hAnsi="Times New Roman" w:cs="Times New Roman"/>
+          <w:b/>
+        </w:rPr>
+      </w:pPr>
+      <w:r>
+        <w:rPr>
+          <w:rFonts w:ascii="Times New Roman" w:hAnsi="Times New Roman" w:cs="Times New Roman"/>
+        </w:rPr>
+        <w:t xml:space="preserve">To add a new </w:t>
+      </w:r>
+      <w:r>
+        <w:rPr>
+          <w:rFonts w:ascii="Times New Roman" w:hAnsi="Times New Roman" w:cs="Times New Roman"/>
+          <w:b/>
+        </w:rPr>
+        <w:t>Treatment</w:t>
+      </w:r>
+      <w:r>
+        <w:rPr>
+          <w:rFonts w:ascii="Times New Roman" w:hAnsi="Times New Roman" w:cs="Times New Roman"/>
+          <w:b/>
+        </w:rPr>
+        <w:t xml:space="preserve">: </w:t>
+      </w:r>
+    </w:p>
+    <w:p>
+      <w:pPr>
+        <w:pStyle w:val="ListParagraph"/>
+        <w:numPr>
+          <w:ilvl w:val="0"/>
+          <w:numId w:val="12"/>
+        </w:numPr>
+        <w:rPr>
+          <w:rFonts w:ascii="Times New Roman" w:hAnsi="Times New Roman" w:cs="Times New Roman"/>
+        </w:rPr>
+      </w:pPr>
+      <w:r>
+        <w:rPr>
+          <w:rFonts w:ascii="Times New Roman" w:hAnsi="Times New Roman" w:cs="Times New Roman"/>
+        </w:rPr>
+        <w:t xml:space="preserve">Click on the row with a *. Fill in a Unique </w:t>
+      </w:r>
+      <w:r>
+        <w:rPr>
+          <w:rFonts w:ascii="Times New Roman" w:hAnsi="Times New Roman" w:cs="Times New Roman"/>
+          <w:b/>
+        </w:rPr>
+        <w:t>Treatment ID</w:t>
+      </w:r>
+      <w:r>
+        <w:rPr>
+          <w:rFonts w:ascii="Times New Roman" w:hAnsi="Times New Roman" w:cs="Times New Roman"/>
+        </w:rPr>
+        <w:t xml:space="preserve">, the </w:t>
+      </w:r>
+      <w:r>
+        <w:rPr>
+          <w:rFonts w:ascii="Times New Roman" w:hAnsi="Times New Roman" w:cs="Times New Roman"/>
+          <w:b/>
+        </w:rPr>
+        <w:t>Patient ID</w:t>
+      </w:r>
+      <w:r>
+        <w:rPr>
+          <w:rFonts w:ascii="Times New Roman" w:hAnsi="Times New Roman" w:cs="Times New Roman"/>
+        </w:rPr>
+        <w:t xml:space="preserve"> of the Treatment, the </w:t>
+      </w:r>
+      <w:r>
+        <w:rPr>
+          <w:rFonts w:ascii="Times New Roman" w:hAnsi="Times New Roman" w:cs="Times New Roman"/>
+          <w:b/>
+        </w:rPr>
+        <w:t>Physician ID</w:t>
+      </w:r>
+      <w:r>
+        <w:rPr>
+          <w:rFonts w:ascii="Times New Roman" w:hAnsi="Times New Roman" w:cs="Times New Roman"/>
+        </w:rPr>
+        <w:t xml:space="preserve"> of the Treatment, t</w:t>
+      </w:r>
+      <w:r>
+        <w:rPr>
+          <w:rFonts w:ascii="Times New Roman" w:hAnsi="Times New Roman" w:cs="Times New Roman"/>
+        </w:rPr>
+        <w:t>he Tre</w:t>
+      </w:r>
+      <w:r>
+        <w:rPr>
+          <w:rFonts w:ascii="Times New Roman" w:hAnsi="Times New Roman" w:cs="Times New Roman"/>
+          <w:b/>
+        </w:rPr>
+        <w:t>atment N</w:t>
+      </w:r>
+      <w:r>
+        <w:rPr>
+          <w:rFonts w:ascii="Times New Roman" w:hAnsi="Times New Roman" w:cs="Times New Roman"/>
+          <w:b/>
+        </w:rPr>
+        <w:t>ame</w:t>
+      </w:r>
+      <w:r>
+        <w:rPr>
+          <w:rFonts w:ascii="Times New Roman" w:hAnsi="Times New Roman" w:cs="Times New Roman"/>
+        </w:rPr>
+        <w:t xml:space="preserve">, the </w:t>
+      </w:r>
+      <w:r>
+        <w:rPr>
+          <w:rFonts w:ascii="Times New Roman" w:hAnsi="Times New Roman" w:cs="Times New Roman"/>
+          <w:b/>
+        </w:rPr>
+        <w:t>Date</w:t>
+      </w:r>
+      <w:r>
+        <w:rPr>
+          <w:rFonts w:ascii="Times New Roman" w:hAnsi="Times New Roman" w:cs="Times New Roman"/>
+        </w:rPr>
+        <w:t xml:space="preserve"> they were given the treatment, and the </w:t>
+      </w:r>
+      <w:r>
+        <w:rPr>
+          <w:rFonts w:ascii="Times New Roman" w:hAnsi="Times New Roman" w:cs="Times New Roman"/>
+          <w:b/>
+        </w:rPr>
+        <w:t>treatment dosage</w:t>
+      </w:r>
+      <w:r>
+        <w:rPr>
+          <w:rFonts w:ascii="Times New Roman" w:hAnsi="Times New Roman" w:cs="Times New Roman"/>
+        </w:rPr>
+        <w:t xml:space="preserve"> (</w:t>
+      </w:r>
+      <w:r>
+        <w:rPr>
+          <w:rFonts w:ascii="Times New Roman" w:hAnsi="Times New Roman" w:cs="Times New Roman"/>
+        </w:rPr>
+        <w:t xml:space="preserve">if there is one). </w:t>
+      </w:r>
+    </w:p>
+    <w:p>
+      <w:pPr>
+        <w:pStyle w:val="ListParagraph"/>
+        <w:numPr>
+          <w:ilvl w:val="0"/>
+          <w:numId w:val="12"/>
+        </w:numPr>
+        <w:rPr>
+          <w:rFonts w:ascii="Times New Roman" w:hAnsi="Times New Roman" w:cs="Times New Roman"/>
+        </w:rPr>
+      </w:pPr>
+      <w:r>
+        <w:rPr>
+          <w:rFonts w:ascii="Times New Roman" w:hAnsi="Times New Roman" w:cs="Times New Roman"/>
+        </w:rPr>
+        <w:t xml:space="preserve">Press the </w:t>
+      </w:r>
+      <w:r>
+        <w:rPr>
+          <w:rFonts w:ascii="Times New Roman" w:hAnsi="Times New Roman" w:cs="Times New Roman"/>
+          <w:b/>
+        </w:rPr>
+        <w:t>save</w:t>
+      </w:r>
+      <w:r>
+        <w:rPr>
+          <w:rFonts w:ascii="Times New Roman" w:hAnsi="Times New Roman" w:cs="Times New Roman"/>
+        </w:rPr>
+        <w:t xml:space="preserve"> button. </w:t>
+      </w:r>
+    </w:p>
+    <w:p>
+      <w:pPr>
+        <w:rPr>
+          <w:rFonts w:ascii="Times New Roman" w:hAnsi="Times New Roman" w:cs="Times New Roman"/>
+        </w:rPr>
+      </w:pPr>
+    </w:p>
+    <w:p>
+      <w:pPr>
+        <w:rPr>
+          <w:rFonts w:ascii="Times New Roman" w:hAnsi="Times New Roman" w:cs="Times New Roman"/>
+        </w:rPr>
+      </w:pPr>
+      <w:r>
+        <w:rPr>
+          <w:rFonts w:ascii="Times New Roman" w:hAnsi="Times New Roman" w:cs="Times New Roman"/>
+        </w:rPr>
+        <w:t xml:space="preserve">To exit: </w:t>
+      </w:r>
+    </w:p>
+    <w:p>
+      <w:pPr>
+        <w:pStyle w:val="ListParagraph"/>
+        <w:numPr>
+          <w:ilvl w:val="0"/>
+          <w:numId w:val="11"/>
+        </w:numPr>
+        <w:rPr>
+          <w:rFonts w:ascii="Times New Roman" w:hAnsi="Times New Roman" w:cs="Times New Roman"/>
+        </w:rPr>
+      </w:pPr>
+      <w:r>
+        <w:rPr>
+          <w:rFonts w:ascii="Times New Roman" w:hAnsi="Times New Roman" w:cs="Times New Roman"/>
+        </w:rPr>
+        <w:t xml:space="preserve">Press the </w:t>
+      </w:r>
+      <w:r>
+        <w:rPr>
+          <w:rFonts w:ascii="Times New Roman" w:hAnsi="Times New Roman" w:cs="Times New Roman"/>
+          <w:b/>
+        </w:rPr>
+        <w:t>exit</w:t>
+      </w:r>
+      <w:r>
+        <w:rPr>
+          <w:rFonts w:ascii="Times New Roman" w:hAnsi="Times New Roman" w:cs="Times New Roman"/>
+        </w:rPr>
+        <w:t xml:space="preserve"> button. </w:t>
+      </w:r>
+    </w:p>
+    <w:p>
+      <w:pPr>
+        <w:rPr>
+          <w:rFonts w:ascii="Times New Roman" w:hAnsi="Times New Roman" w:cs="Times New Roman"/>
+        </w:rPr>
+      </w:pPr>
+    </w:p>
+    <w:p>
+      <w:pPr>
+        <w:rPr>
+          <w:rFonts w:ascii="Times New Roman" w:hAnsi="Times New Roman" w:cs="Times New Roman"/>
+        </w:rPr>
+      </w:pPr>
       <w:bookmarkStart w:id="0" w:name="_GoBack"/>
       <w:bookmarkEnd w:id="0"/>
     </w:p>
@@ -778,6 +2271,273 @@
 <file path=word/numbering.xml><?xml version="1.0" encoding="utf-8"?>
 <w:numbering xmlns:wpc="http://schemas.microsoft.com/office/word/2010/wordprocessingCanvas" xmlns:mc="http://schemas.openxmlformats.org/markup-compatibility/2006" xmlns:o="urn:schemas-microsoft-com:office:office" xmlns:r="http://schemas.openxmlformats.org/officeDocument/2006/relationships" xmlns:m="http://schemas.openxmlformats.org/officeDocument/2006/math" xmlns:v="urn:schemas-microsoft-com:vml" xmlns:wp14="http://schemas.microsoft.com/office/word/2010/wordprocessingDrawing" xmlns:wp="http://schemas.openxmlformats.org/drawingml/2006/wordprocessingDrawing" xmlns:w10="urn:schemas-microsoft-com:office:word" xmlns:w="http://schemas.openxmlformats.org/wordprocessingml/2006/main" xmlns:w14="http://schemas.microsoft.com/office/word/2010/wordml" xmlns:w15="http://schemas.microsoft.com/office/word/2012/wordml" xmlns:wpg="http://schemas.microsoft.com/office/word/2010/wordprocessingGroup" xmlns:wpi="http://schemas.microsoft.com/office/word/2010/wordprocessingInk" xmlns:wne="http://schemas.microsoft.com/office/word/2006/wordml" xmlns:wps="http://schemas.microsoft.com/office/word/2010/wordprocessingShape" mc:Ignorable="w14 w15 wp14">
   <w:abstractNum w:abstractNumId="0">
+    <w:nsid w:val="08BB173A"/>
+    <w:multiLevelType w:val="hybridMultilevel"/>
+    <w:tmpl w:val="C2188A52"/>
+    <w:lvl w:ilvl="0" w:tplc="0409000F">
+      <w:start w:val="1"/>
+      <w:numFmt w:val="decimal"/>
+      <w:lvlText w:val="%1."/>
+      <w:lvlJc w:val="left"/>
+      <w:pPr>
+        <w:ind w:left="720" w:hanging="360"/>
+      </w:pPr>
+      <w:rPr>
+        <w:rFonts w:hint="default"/>
+      </w:rPr>
+    </w:lvl>
+    <w:lvl w:ilvl="1" w:tplc="04090019" w:tentative="1">
+      <w:start w:val="1"/>
+      <w:numFmt w:val="lowerLetter"/>
+      <w:lvlText w:val="%2."/>
+      <w:lvlJc w:val="left"/>
+      <w:pPr>
+        <w:ind w:left="1440" w:hanging="360"/>
+      </w:pPr>
+    </w:lvl>
+    <w:lvl w:ilvl="2" w:tplc="0409001B" w:tentative="1">
+      <w:start w:val="1"/>
+      <w:numFmt w:val="lowerRoman"/>
+      <w:lvlText w:val="%3."/>
+      <w:lvlJc w:val="right"/>
+      <w:pPr>
+        <w:ind w:left="2160" w:hanging="180"/>
+      </w:pPr>
+    </w:lvl>
+    <w:lvl w:ilvl="3" w:tplc="0409000F" w:tentative="1">
+      <w:start w:val="1"/>
+      <w:numFmt w:val="decimal"/>
+      <w:lvlText w:val="%4."/>
+      <w:lvlJc w:val="left"/>
+      <w:pPr>
+        <w:ind w:left="2880" w:hanging="360"/>
+      </w:pPr>
+    </w:lvl>
+    <w:lvl w:ilvl="4" w:tplc="04090019" w:tentative="1">
+      <w:start w:val="1"/>
+      <w:numFmt w:val="lowerLetter"/>
+      <w:lvlText w:val="%5."/>
+      <w:lvlJc w:val="left"/>
+      <w:pPr>
+        <w:ind w:left="3600" w:hanging="360"/>
+      </w:pPr>
+    </w:lvl>
+    <w:lvl w:ilvl="5" w:tplc="0409001B" w:tentative="1">
+      <w:start w:val="1"/>
+      <w:numFmt w:val="lowerRoman"/>
+      <w:lvlText w:val="%6."/>
+      <w:lvlJc w:val="right"/>
+      <w:pPr>
+        <w:ind w:left="4320" w:hanging="180"/>
+      </w:pPr>
+    </w:lvl>
+    <w:lvl w:ilvl="6" w:tplc="0409000F" w:tentative="1">
+      <w:start w:val="1"/>
+      <w:numFmt w:val="decimal"/>
+      <w:lvlText w:val="%7."/>
+      <w:lvlJc w:val="left"/>
+      <w:pPr>
+        <w:ind w:left="5040" w:hanging="360"/>
+      </w:pPr>
+    </w:lvl>
+    <w:lvl w:ilvl="7" w:tplc="04090019" w:tentative="1">
+      <w:start w:val="1"/>
+      <w:numFmt w:val="lowerLetter"/>
+      <w:lvlText w:val="%8."/>
+      <w:lvlJc w:val="left"/>
+      <w:pPr>
+        <w:ind w:left="5760" w:hanging="360"/>
+      </w:pPr>
+    </w:lvl>
+    <w:lvl w:ilvl="8" w:tplc="0409001B" w:tentative="1">
+      <w:start w:val="1"/>
+      <w:numFmt w:val="lowerRoman"/>
+      <w:lvlText w:val="%9."/>
+      <w:lvlJc w:val="right"/>
+      <w:pPr>
+        <w:ind w:left="6480" w:hanging="180"/>
+      </w:pPr>
+    </w:lvl>
+  </w:abstractNum>
+  <w:abstractNum w:abstractNumId="1">
+    <w:nsid w:val="1AAE4DEF"/>
+    <w:multiLevelType w:val="hybridMultilevel"/>
+    <w:tmpl w:val="6DACFEA0"/>
+    <w:lvl w:ilvl="0" w:tplc="0409000F">
+      <w:start w:val="1"/>
+      <w:numFmt w:val="decimal"/>
+      <w:lvlText w:val="%1."/>
+      <w:lvlJc w:val="left"/>
+      <w:pPr>
+        <w:ind w:left="720" w:hanging="360"/>
+      </w:pPr>
+      <w:rPr>
+        <w:rFonts w:hint="default"/>
+      </w:rPr>
+    </w:lvl>
+    <w:lvl w:ilvl="1" w:tplc="04090019" w:tentative="1">
+      <w:start w:val="1"/>
+      <w:numFmt w:val="lowerLetter"/>
+      <w:lvlText w:val="%2."/>
+      <w:lvlJc w:val="left"/>
+      <w:pPr>
+        <w:ind w:left="1440" w:hanging="360"/>
+      </w:pPr>
+    </w:lvl>
+    <w:lvl w:ilvl="2" w:tplc="0409001B" w:tentative="1">
+      <w:start w:val="1"/>
+      <w:numFmt w:val="lowerRoman"/>
+      <w:lvlText w:val="%3."/>
+      <w:lvlJc w:val="right"/>
+      <w:pPr>
+        <w:ind w:left="2160" w:hanging="180"/>
+      </w:pPr>
+    </w:lvl>
+    <w:lvl w:ilvl="3" w:tplc="0409000F" w:tentative="1">
+      <w:start w:val="1"/>
+      <w:numFmt w:val="decimal"/>
+      <w:lvlText w:val="%4."/>
+      <w:lvlJc w:val="left"/>
+      <w:pPr>
+        <w:ind w:left="2880" w:hanging="360"/>
+      </w:pPr>
+    </w:lvl>
+    <w:lvl w:ilvl="4" w:tplc="04090019" w:tentative="1">
+      <w:start w:val="1"/>
+      <w:numFmt w:val="lowerLetter"/>
+      <w:lvlText w:val="%5."/>
+      <w:lvlJc w:val="left"/>
+      <w:pPr>
+        <w:ind w:left="3600" w:hanging="360"/>
+      </w:pPr>
+    </w:lvl>
+    <w:lvl w:ilvl="5" w:tplc="0409001B" w:tentative="1">
+      <w:start w:val="1"/>
+      <w:numFmt w:val="lowerRoman"/>
+      <w:lvlText w:val="%6."/>
+      <w:lvlJc w:val="right"/>
+      <w:pPr>
+        <w:ind w:left="4320" w:hanging="180"/>
+      </w:pPr>
+    </w:lvl>
+    <w:lvl w:ilvl="6" w:tplc="0409000F" w:tentative="1">
+      <w:start w:val="1"/>
+      <w:numFmt w:val="decimal"/>
+      <w:lvlText w:val="%7."/>
+      <w:lvlJc w:val="left"/>
+      <w:pPr>
+        <w:ind w:left="5040" w:hanging="360"/>
+      </w:pPr>
+    </w:lvl>
+    <w:lvl w:ilvl="7" w:tplc="04090019" w:tentative="1">
+      <w:start w:val="1"/>
+      <w:numFmt w:val="lowerLetter"/>
+      <w:lvlText w:val="%8."/>
+      <w:lvlJc w:val="left"/>
+      <w:pPr>
+        <w:ind w:left="5760" w:hanging="360"/>
+      </w:pPr>
+    </w:lvl>
+    <w:lvl w:ilvl="8" w:tplc="0409001B" w:tentative="1">
+      <w:start w:val="1"/>
+      <w:numFmt w:val="lowerRoman"/>
+      <w:lvlText w:val="%9."/>
+      <w:lvlJc w:val="right"/>
+      <w:pPr>
+        <w:ind w:left="6480" w:hanging="180"/>
+      </w:pPr>
+    </w:lvl>
+  </w:abstractNum>
+  <w:abstractNum w:abstractNumId="2">
+    <w:nsid w:val="1E54468E"/>
+    <w:multiLevelType w:val="hybridMultilevel"/>
+    <w:tmpl w:val="E4447FB2"/>
+    <w:lvl w:ilvl="0" w:tplc="0409000F">
+      <w:start w:val="1"/>
+      <w:numFmt w:val="decimal"/>
+      <w:lvlText w:val="%1."/>
+      <w:lvlJc w:val="left"/>
+      <w:pPr>
+        <w:ind w:left="720" w:hanging="360"/>
+      </w:pPr>
+      <w:rPr>
+        <w:rFonts w:hint="default"/>
+      </w:rPr>
+    </w:lvl>
+    <w:lvl w:ilvl="1" w:tplc="04090019" w:tentative="1">
+      <w:start w:val="1"/>
+      <w:numFmt w:val="lowerLetter"/>
+      <w:lvlText w:val="%2."/>
+      <w:lvlJc w:val="left"/>
+      <w:pPr>
+        <w:ind w:left="1440" w:hanging="360"/>
+      </w:pPr>
+    </w:lvl>
+    <w:lvl w:ilvl="2" w:tplc="0409001B" w:tentative="1">
+      <w:start w:val="1"/>
+      <w:numFmt w:val="lowerRoman"/>
+      <w:lvlText w:val="%3."/>
+      <w:lvlJc w:val="right"/>
+      <w:pPr>
+        <w:ind w:left="2160" w:hanging="180"/>
+      </w:pPr>
+    </w:lvl>
+    <w:lvl w:ilvl="3" w:tplc="0409000F" w:tentative="1">
+      <w:start w:val="1"/>
+      <w:numFmt w:val="decimal"/>
+      <w:lvlText w:val="%4."/>
+      <w:lvlJc w:val="left"/>
+      <w:pPr>
+        <w:ind w:left="2880" w:hanging="360"/>
+      </w:pPr>
+    </w:lvl>
+    <w:lvl w:ilvl="4" w:tplc="04090019" w:tentative="1">
+      <w:start w:val="1"/>
+      <w:numFmt w:val="lowerLetter"/>
+      <w:lvlText w:val="%5."/>
+      <w:lvlJc w:val="left"/>
+      <w:pPr>
+        <w:ind w:left="3600" w:hanging="360"/>
+      </w:pPr>
+    </w:lvl>
+    <w:lvl w:ilvl="5" w:tplc="0409001B" w:tentative="1">
+      <w:start w:val="1"/>
+      <w:numFmt w:val="lowerRoman"/>
+      <w:lvlText w:val="%6."/>
+      <w:lvlJc w:val="right"/>
+      <w:pPr>
+        <w:ind w:left="4320" w:hanging="180"/>
+      </w:pPr>
+    </w:lvl>
+    <w:lvl w:ilvl="6" w:tplc="0409000F" w:tentative="1">
+      <w:start w:val="1"/>
+      <w:numFmt w:val="decimal"/>
+      <w:lvlText w:val="%7."/>
+      <w:lvlJc w:val="left"/>
+      <w:pPr>
+        <w:ind w:left="5040" w:hanging="360"/>
+      </w:pPr>
+    </w:lvl>
+    <w:lvl w:ilvl="7" w:tplc="04090019" w:tentative="1">
+      <w:start w:val="1"/>
+      <w:numFmt w:val="lowerLetter"/>
+      <w:lvlText w:val="%8."/>
+      <w:lvlJc w:val="left"/>
+      <w:pPr>
+        <w:ind w:left="5760" w:hanging="360"/>
+      </w:pPr>
+    </w:lvl>
+    <w:lvl w:ilvl="8" w:tplc="0409001B" w:tentative="1">
+      <w:start w:val="1"/>
+      <w:numFmt w:val="lowerRoman"/>
+      <w:lvlText w:val="%9."/>
+      <w:lvlJc w:val="right"/>
+      <w:pPr>
+        <w:ind w:left="6480" w:hanging="180"/>
+      </w:pPr>
+    </w:lvl>
+  </w:abstractNum>
+  <w:abstractNum w:abstractNumId="3">
     <w:nsid w:val="222C3BA9"/>
     <w:multiLevelType w:val="hybridMultilevel"/>
     <w:tmpl w:val="DCF09108"/>
@@ -866,7 +2626,96 @@
       </w:pPr>
     </w:lvl>
   </w:abstractNum>
-  <w:abstractNum w:abstractNumId="1">
+  <w:abstractNum w:abstractNumId="4">
+    <w:nsid w:val="28EF164E"/>
+    <w:multiLevelType w:val="hybridMultilevel"/>
+    <w:tmpl w:val="35B81A66"/>
+    <w:lvl w:ilvl="0" w:tplc="0409000F">
+      <w:start w:val="1"/>
+      <w:numFmt w:val="decimal"/>
+      <w:lvlText w:val="%1."/>
+      <w:lvlJc w:val="left"/>
+      <w:pPr>
+        <w:ind w:left="720" w:hanging="360"/>
+      </w:pPr>
+      <w:rPr>
+        <w:rFonts w:hint="default"/>
+      </w:rPr>
+    </w:lvl>
+    <w:lvl w:ilvl="1" w:tplc="04090019" w:tentative="1">
+      <w:start w:val="1"/>
+      <w:numFmt w:val="lowerLetter"/>
+      <w:lvlText w:val="%2."/>
+      <w:lvlJc w:val="left"/>
+      <w:pPr>
+        <w:ind w:left="1440" w:hanging="360"/>
+      </w:pPr>
+    </w:lvl>
+    <w:lvl w:ilvl="2" w:tplc="0409001B" w:tentative="1">
+      <w:start w:val="1"/>
+      <w:numFmt w:val="lowerRoman"/>
+      <w:lvlText w:val="%3."/>
+      <w:lvlJc w:val="right"/>
+      <w:pPr>
+        <w:ind w:left="2160" w:hanging="180"/>
+      </w:pPr>
+    </w:lvl>
+    <w:lvl w:ilvl="3" w:tplc="0409000F" w:tentative="1">
+      <w:start w:val="1"/>
+      <w:numFmt w:val="decimal"/>
+      <w:lvlText w:val="%4."/>
+      <w:lvlJc w:val="left"/>
+      <w:pPr>
+        <w:ind w:left="2880" w:hanging="360"/>
+      </w:pPr>
+    </w:lvl>
+    <w:lvl w:ilvl="4" w:tplc="04090019" w:tentative="1">
+      <w:start w:val="1"/>
+      <w:numFmt w:val="lowerLetter"/>
+      <w:lvlText w:val="%5."/>
+      <w:lvlJc w:val="left"/>
+      <w:pPr>
+        <w:ind w:left="3600" w:hanging="360"/>
+      </w:pPr>
+    </w:lvl>
+    <w:lvl w:ilvl="5" w:tplc="0409001B" w:tentative="1">
+      <w:start w:val="1"/>
+      <w:numFmt w:val="lowerRoman"/>
+      <w:lvlText w:val="%6."/>
+      <w:lvlJc w:val="right"/>
+      <w:pPr>
+        <w:ind w:left="4320" w:hanging="180"/>
+      </w:pPr>
+    </w:lvl>
+    <w:lvl w:ilvl="6" w:tplc="0409000F" w:tentative="1">
+      <w:start w:val="1"/>
+      <w:numFmt w:val="decimal"/>
+      <w:lvlText w:val="%7."/>
+      <w:lvlJc w:val="left"/>
+      <w:pPr>
+        <w:ind w:left="5040" w:hanging="360"/>
+      </w:pPr>
+    </w:lvl>
+    <w:lvl w:ilvl="7" w:tplc="04090019" w:tentative="1">
+      <w:start w:val="1"/>
+      <w:numFmt w:val="lowerLetter"/>
+      <w:lvlText w:val="%8."/>
+      <w:lvlJc w:val="left"/>
+      <w:pPr>
+        <w:ind w:left="5760" w:hanging="360"/>
+      </w:pPr>
+    </w:lvl>
+    <w:lvl w:ilvl="8" w:tplc="0409001B" w:tentative="1">
+      <w:start w:val="1"/>
+      <w:numFmt w:val="lowerRoman"/>
+      <w:lvlText w:val="%9."/>
+      <w:lvlJc w:val="right"/>
+      <w:pPr>
+        <w:ind w:left="6480" w:hanging="180"/>
+      </w:pPr>
+    </w:lvl>
+  </w:abstractNum>
+  <w:abstractNum w:abstractNumId="5">
     <w:nsid w:val="29C178BD"/>
     <w:multiLevelType w:val="hybridMultilevel"/>
     <w:tmpl w:val="40AA34F6"/>
@@ -955,11 +2804,576 @@
       </w:pPr>
     </w:lvl>
   </w:abstractNum>
+  <w:abstractNum w:abstractNumId="6">
+    <w:nsid w:val="37975BA0"/>
+    <w:multiLevelType w:val="hybridMultilevel"/>
+    <w:tmpl w:val="6CB8610A"/>
+    <w:lvl w:ilvl="0" w:tplc="0409000F">
+      <w:start w:val="1"/>
+      <w:numFmt w:val="decimal"/>
+      <w:lvlText w:val="%1."/>
+      <w:lvlJc w:val="left"/>
+      <w:pPr>
+        <w:ind w:left="720" w:hanging="360"/>
+      </w:pPr>
+      <w:rPr>
+        <w:rFonts w:hint="default"/>
+      </w:rPr>
+    </w:lvl>
+    <w:lvl w:ilvl="1" w:tplc="04090019" w:tentative="1">
+      <w:start w:val="1"/>
+      <w:numFmt w:val="lowerLetter"/>
+      <w:lvlText w:val="%2."/>
+      <w:lvlJc w:val="left"/>
+      <w:pPr>
+        <w:ind w:left="1440" w:hanging="360"/>
+      </w:pPr>
+    </w:lvl>
+    <w:lvl w:ilvl="2" w:tplc="0409001B" w:tentative="1">
+      <w:start w:val="1"/>
+      <w:numFmt w:val="lowerRoman"/>
+      <w:lvlText w:val="%3."/>
+      <w:lvlJc w:val="right"/>
+      <w:pPr>
+        <w:ind w:left="2160" w:hanging="180"/>
+      </w:pPr>
+    </w:lvl>
+    <w:lvl w:ilvl="3" w:tplc="0409000F" w:tentative="1">
+      <w:start w:val="1"/>
+      <w:numFmt w:val="decimal"/>
+      <w:lvlText w:val="%4."/>
+      <w:lvlJc w:val="left"/>
+      <w:pPr>
+        <w:ind w:left="2880" w:hanging="360"/>
+      </w:pPr>
+    </w:lvl>
+    <w:lvl w:ilvl="4" w:tplc="04090019" w:tentative="1">
+      <w:start w:val="1"/>
+      <w:numFmt w:val="lowerLetter"/>
+      <w:lvlText w:val="%5."/>
+      <w:lvlJc w:val="left"/>
+      <w:pPr>
+        <w:ind w:left="3600" w:hanging="360"/>
+      </w:pPr>
+    </w:lvl>
+    <w:lvl w:ilvl="5" w:tplc="0409001B" w:tentative="1">
+      <w:start w:val="1"/>
+      <w:numFmt w:val="lowerRoman"/>
+      <w:lvlText w:val="%6."/>
+      <w:lvlJc w:val="right"/>
+      <w:pPr>
+        <w:ind w:left="4320" w:hanging="180"/>
+      </w:pPr>
+    </w:lvl>
+    <w:lvl w:ilvl="6" w:tplc="0409000F" w:tentative="1">
+      <w:start w:val="1"/>
+      <w:numFmt w:val="decimal"/>
+      <w:lvlText w:val="%7."/>
+      <w:lvlJc w:val="left"/>
+      <w:pPr>
+        <w:ind w:left="5040" w:hanging="360"/>
+      </w:pPr>
+    </w:lvl>
+    <w:lvl w:ilvl="7" w:tplc="04090019" w:tentative="1">
+      <w:start w:val="1"/>
+      <w:numFmt w:val="lowerLetter"/>
+      <w:lvlText w:val="%8."/>
+      <w:lvlJc w:val="left"/>
+      <w:pPr>
+        <w:ind w:left="5760" w:hanging="360"/>
+      </w:pPr>
+    </w:lvl>
+    <w:lvl w:ilvl="8" w:tplc="0409001B" w:tentative="1">
+      <w:start w:val="1"/>
+      <w:numFmt w:val="lowerRoman"/>
+      <w:lvlText w:val="%9."/>
+      <w:lvlJc w:val="right"/>
+      <w:pPr>
+        <w:ind w:left="6480" w:hanging="180"/>
+      </w:pPr>
+    </w:lvl>
+  </w:abstractNum>
+  <w:abstractNum w:abstractNumId="7">
+    <w:nsid w:val="3C7812FF"/>
+    <w:multiLevelType w:val="hybridMultilevel"/>
+    <w:tmpl w:val="31F4CB6A"/>
+    <w:lvl w:ilvl="0" w:tplc="0409000F">
+      <w:start w:val="1"/>
+      <w:numFmt w:val="decimal"/>
+      <w:lvlText w:val="%1."/>
+      <w:lvlJc w:val="left"/>
+      <w:pPr>
+        <w:ind w:left="720" w:hanging="360"/>
+      </w:pPr>
+      <w:rPr>
+        <w:rFonts w:hint="default"/>
+      </w:rPr>
+    </w:lvl>
+    <w:lvl w:ilvl="1" w:tplc="04090019" w:tentative="1">
+      <w:start w:val="1"/>
+      <w:numFmt w:val="lowerLetter"/>
+      <w:lvlText w:val="%2."/>
+      <w:lvlJc w:val="left"/>
+      <w:pPr>
+        <w:ind w:left="1440" w:hanging="360"/>
+      </w:pPr>
+    </w:lvl>
+    <w:lvl w:ilvl="2" w:tplc="0409001B" w:tentative="1">
+      <w:start w:val="1"/>
+      <w:numFmt w:val="lowerRoman"/>
+      <w:lvlText w:val="%3."/>
+      <w:lvlJc w:val="right"/>
+      <w:pPr>
+        <w:ind w:left="2160" w:hanging="180"/>
+      </w:pPr>
+    </w:lvl>
+    <w:lvl w:ilvl="3" w:tplc="0409000F" w:tentative="1">
+      <w:start w:val="1"/>
+      <w:numFmt w:val="decimal"/>
+      <w:lvlText w:val="%4."/>
+      <w:lvlJc w:val="left"/>
+      <w:pPr>
+        <w:ind w:left="2880" w:hanging="360"/>
+      </w:pPr>
+    </w:lvl>
+    <w:lvl w:ilvl="4" w:tplc="04090019" w:tentative="1">
+      <w:start w:val="1"/>
+      <w:numFmt w:val="lowerLetter"/>
+      <w:lvlText w:val="%5."/>
+      <w:lvlJc w:val="left"/>
+      <w:pPr>
+        <w:ind w:left="3600" w:hanging="360"/>
+      </w:pPr>
+    </w:lvl>
+    <w:lvl w:ilvl="5" w:tplc="0409001B" w:tentative="1">
+      <w:start w:val="1"/>
+      <w:numFmt w:val="lowerRoman"/>
+      <w:lvlText w:val="%6."/>
+      <w:lvlJc w:val="right"/>
+      <w:pPr>
+        <w:ind w:left="4320" w:hanging="180"/>
+      </w:pPr>
+    </w:lvl>
+    <w:lvl w:ilvl="6" w:tplc="0409000F" w:tentative="1">
+      <w:start w:val="1"/>
+      <w:numFmt w:val="decimal"/>
+      <w:lvlText w:val="%7."/>
+      <w:lvlJc w:val="left"/>
+      <w:pPr>
+        <w:ind w:left="5040" w:hanging="360"/>
+      </w:pPr>
+    </w:lvl>
+    <w:lvl w:ilvl="7" w:tplc="04090019" w:tentative="1">
+      <w:start w:val="1"/>
+      <w:numFmt w:val="lowerLetter"/>
+      <w:lvlText w:val="%8."/>
+      <w:lvlJc w:val="left"/>
+      <w:pPr>
+        <w:ind w:left="5760" w:hanging="360"/>
+      </w:pPr>
+    </w:lvl>
+    <w:lvl w:ilvl="8" w:tplc="0409001B" w:tentative="1">
+      <w:start w:val="1"/>
+      <w:numFmt w:val="lowerRoman"/>
+      <w:lvlText w:val="%9."/>
+      <w:lvlJc w:val="right"/>
+      <w:pPr>
+        <w:ind w:left="6480" w:hanging="180"/>
+      </w:pPr>
+    </w:lvl>
+  </w:abstractNum>
+  <w:abstractNum w:abstractNumId="8">
+    <w:nsid w:val="48080C91"/>
+    <w:multiLevelType w:val="hybridMultilevel"/>
+    <w:tmpl w:val="ADD4238C"/>
+    <w:lvl w:ilvl="0" w:tplc="0409000F">
+      <w:start w:val="1"/>
+      <w:numFmt w:val="decimal"/>
+      <w:lvlText w:val="%1."/>
+      <w:lvlJc w:val="left"/>
+      <w:pPr>
+        <w:ind w:left="720" w:hanging="360"/>
+      </w:pPr>
+      <w:rPr>
+        <w:rFonts w:hint="default"/>
+      </w:rPr>
+    </w:lvl>
+    <w:lvl w:ilvl="1" w:tplc="04090019" w:tentative="1">
+      <w:start w:val="1"/>
+      <w:numFmt w:val="lowerLetter"/>
+      <w:lvlText w:val="%2."/>
+      <w:lvlJc w:val="left"/>
+      <w:pPr>
+        <w:ind w:left="1440" w:hanging="360"/>
+      </w:pPr>
+    </w:lvl>
+    <w:lvl w:ilvl="2" w:tplc="0409001B" w:tentative="1">
+      <w:start w:val="1"/>
+      <w:numFmt w:val="lowerRoman"/>
+      <w:lvlText w:val="%3."/>
+      <w:lvlJc w:val="right"/>
+      <w:pPr>
+        <w:ind w:left="2160" w:hanging="180"/>
+      </w:pPr>
+    </w:lvl>
+    <w:lvl w:ilvl="3" w:tplc="0409000F" w:tentative="1">
+      <w:start w:val="1"/>
+      <w:numFmt w:val="decimal"/>
+      <w:lvlText w:val="%4."/>
+      <w:lvlJc w:val="left"/>
+      <w:pPr>
+        <w:ind w:left="2880" w:hanging="360"/>
+      </w:pPr>
+    </w:lvl>
+    <w:lvl w:ilvl="4" w:tplc="04090019" w:tentative="1">
+      <w:start w:val="1"/>
+      <w:numFmt w:val="lowerLetter"/>
+      <w:lvlText w:val="%5."/>
+      <w:lvlJc w:val="left"/>
+      <w:pPr>
+        <w:ind w:left="3600" w:hanging="360"/>
+      </w:pPr>
+    </w:lvl>
+    <w:lvl w:ilvl="5" w:tplc="0409001B" w:tentative="1">
+      <w:start w:val="1"/>
+      <w:numFmt w:val="lowerRoman"/>
+      <w:lvlText w:val="%6."/>
+      <w:lvlJc w:val="right"/>
+      <w:pPr>
+        <w:ind w:left="4320" w:hanging="180"/>
+      </w:pPr>
+    </w:lvl>
+    <w:lvl w:ilvl="6" w:tplc="0409000F" w:tentative="1">
+      <w:start w:val="1"/>
+      <w:numFmt w:val="decimal"/>
+      <w:lvlText w:val="%7."/>
+      <w:lvlJc w:val="left"/>
+      <w:pPr>
+        <w:ind w:left="5040" w:hanging="360"/>
+      </w:pPr>
+    </w:lvl>
+    <w:lvl w:ilvl="7" w:tplc="04090019" w:tentative="1">
+      <w:start w:val="1"/>
+      <w:numFmt w:val="lowerLetter"/>
+      <w:lvlText w:val="%8."/>
+      <w:lvlJc w:val="left"/>
+      <w:pPr>
+        <w:ind w:left="5760" w:hanging="360"/>
+      </w:pPr>
+    </w:lvl>
+    <w:lvl w:ilvl="8" w:tplc="0409001B" w:tentative="1">
+      <w:start w:val="1"/>
+      <w:numFmt w:val="lowerRoman"/>
+      <w:lvlText w:val="%9."/>
+      <w:lvlJc w:val="right"/>
+      <w:pPr>
+        <w:ind w:left="6480" w:hanging="180"/>
+      </w:pPr>
+    </w:lvl>
+  </w:abstractNum>
+  <w:abstractNum w:abstractNumId="9">
+    <w:nsid w:val="52833760"/>
+    <w:multiLevelType w:val="hybridMultilevel"/>
+    <w:tmpl w:val="CA2447A4"/>
+    <w:lvl w:ilvl="0" w:tplc="0409000F">
+      <w:start w:val="1"/>
+      <w:numFmt w:val="decimal"/>
+      <w:lvlText w:val="%1."/>
+      <w:lvlJc w:val="left"/>
+      <w:pPr>
+        <w:ind w:left="720" w:hanging="360"/>
+      </w:pPr>
+      <w:rPr>
+        <w:rFonts w:hint="default"/>
+      </w:rPr>
+    </w:lvl>
+    <w:lvl w:ilvl="1" w:tplc="04090019" w:tentative="1">
+      <w:start w:val="1"/>
+      <w:numFmt w:val="lowerLetter"/>
+      <w:lvlText w:val="%2."/>
+      <w:lvlJc w:val="left"/>
+      <w:pPr>
+        <w:ind w:left="1440" w:hanging="360"/>
+      </w:pPr>
+    </w:lvl>
+    <w:lvl w:ilvl="2" w:tplc="0409001B" w:tentative="1">
+      <w:start w:val="1"/>
+      <w:numFmt w:val="lowerRoman"/>
+      <w:lvlText w:val="%3."/>
+      <w:lvlJc w:val="right"/>
+      <w:pPr>
+        <w:ind w:left="2160" w:hanging="180"/>
+      </w:pPr>
+    </w:lvl>
+    <w:lvl w:ilvl="3" w:tplc="0409000F" w:tentative="1">
+      <w:start w:val="1"/>
+      <w:numFmt w:val="decimal"/>
+      <w:lvlText w:val="%4."/>
+      <w:lvlJc w:val="left"/>
+      <w:pPr>
+        <w:ind w:left="2880" w:hanging="360"/>
+      </w:pPr>
+    </w:lvl>
+    <w:lvl w:ilvl="4" w:tplc="04090019" w:tentative="1">
+      <w:start w:val="1"/>
+      <w:numFmt w:val="lowerLetter"/>
+      <w:lvlText w:val="%5."/>
+      <w:lvlJc w:val="left"/>
+      <w:pPr>
+        <w:ind w:left="3600" w:hanging="360"/>
+      </w:pPr>
+    </w:lvl>
+    <w:lvl w:ilvl="5" w:tplc="0409001B" w:tentative="1">
+      <w:start w:val="1"/>
+      <w:numFmt w:val="lowerRoman"/>
+      <w:lvlText w:val="%6."/>
+      <w:lvlJc w:val="right"/>
+      <w:pPr>
+        <w:ind w:left="4320" w:hanging="180"/>
+      </w:pPr>
+    </w:lvl>
+    <w:lvl w:ilvl="6" w:tplc="0409000F" w:tentative="1">
+      <w:start w:val="1"/>
+      <w:numFmt w:val="decimal"/>
+      <w:lvlText w:val="%7."/>
+      <w:lvlJc w:val="left"/>
+      <w:pPr>
+        <w:ind w:left="5040" w:hanging="360"/>
+      </w:pPr>
+    </w:lvl>
+    <w:lvl w:ilvl="7" w:tplc="04090019" w:tentative="1">
+      <w:start w:val="1"/>
+      <w:numFmt w:val="lowerLetter"/>
+      <w:lvlText w:val="%8."/>
+      <w:lvlJc w:val="left"/>
+      <w:pPr>
+        <w:ind w:left="5760" w:hanging="360"/>
+      </w:pPr>
+    </w:lvl>
+    <w:lvl w:ilvl="8" w:tplc="0409001B" w:tentative="1">
+      <w:start w:val="1"/>
+      <w:numFmt w:val="lowerRoman"/>
+      <w:lvlText w:val="%9."/>
+      <w:lvlJc w:val="right"/>
+      <w:pPr>
+        <w:ind w:left="6480" w:hanging="180"/>
+      </w:pPr>
+    </w:lvl>
+  </w:abstractNum>
+  <w:abstractNum w:abstractNumId="10">
+    <w:nsid w:val="6A6031FF"/>
+    <w:multiLevelType w:val="hybridMultilevel"/>
+    <w:tmpl w:val="C4849540"/>
+    <w:lvl w:ilvl="0" w:tplc="0409000F">
+      <w:start w:val="1"/>
+      <w:numFmt w:val="decimal"/>
+      <w:lvlText w:val="%1."/>
+      <w:lvlJc w:val="left"/>
+      <w:pPr>
+        <w:ind w:left="720" w:hanging="360"/>
+      </w:pPr>
+      <w:rPr>
+        <w:rFonts w:hint="default"/>
+      </w:rPr>
+    </w:lvl>
+    <w:lvl w:ilvl="1" w:tplc="04090019" w:tentative="1">
+      <w:start w:val="1"/>
+      <w:numFmt w:val="lowerLetter"/>
+      <w:lvlText w:val="%2."/>
+      <w:lvlJc w:val="left"/>
+      <w:pPr>
+        <w:ind w:left="1440" w:hanging="360"/>
+      </w:pPr>
+    </w:lvl>
+    <w:lvl w:ilvl="2" w:tplc="0409001B" w:tentative="1">
+      <w:start w:val="1"/>
+      <w:numFmt w:val="lowerRoman"/>
+      <w:lvlText w:val="%3."/>
+      <w:lvlJc w:val="right"/>
+      <w:pPr>
+        <w:ind w:left="2160" w:hanging="180"/>
+      </w:pPr>
+    </w:lvl>
+    <w:lvl w:ilvl="3" w:tplc="0409000F" w:tentative="1">
+      <w:start w:val="1"/>
+      <w:numFmt w:val="decimal"/>
+      <w:lvlText w:val="%4."/>
+      <w:lvlJc w:val="left"/>
+      <w:pPr>
+        <w:ind w:left="2880" w:hanging="360"/>
+      </w:pPr>
+    </w:lvl>
+    <w:lvl w:ilvl="4" w:tplc="04090019" w:tentative="1">
+      <w:start w:val="1"/>
+      <w:numFmt w:val="lowerLetter"/>
+      <w:lvlText w:val="%5."/>
+      <w:lvlJc w:val="left"/>
+      <w:pPr>
+        <w:ind w:left="3600" w:hanging="360"/>
+      </w:pPr>
+    </w:lvl>
+    <w:lvl w:ilvl="5" w:tplc="0409001B" w:tentative="1">
+      <w:start w:val="1"/>
+      <w:numFmt w:val="lowerRoman"/>
+      <w:lvlText w:val="%6."/>
+      <w:lvlJc w:val="right"/>
+      <w:pPr>
+        <w:ind w:left="4320" w:hanging="180"/>
+      </w:pPr>
+    </w:lvl>
+    <w:lvl w:ilvl="6" w:tplc="0409000F" w:tentative="1">
+      <w:start w:val="1"/>
+      <w:numFmt w:val="decimal"/>
+      <w:lvlText w:val="%7."/>
+      <w:lvlJc w:val="left"/>
+      <w:pPr>
+        <w:ind w:left="5040" w:hanging="360"/>
+      </w:pPr>
+    </w:lvl>
+    <w:lvl w:ilvl="7" w:tplc="04090019" w:tentative="1">
+      <w:start w:val="1"/>
+      <w:numFmt w:val="lowerLetter"/>
+      <w:lvlText w:val="%8."/>
+      <w:lvlJc w:val="left"/>
+      <w:pPr>
+        <w:ind w:left="5760" w:hanging="360"/>
+      </w:pPr>
+    </w:lvl>
+    <w:lvl w:ilvl="8" w:tplc="0409001B" w:tentative="1">
+      <w:start w:val="1"/>
+      <w:numFmt w:val="lowerRoman"/>
+      <w:lvlText w:val="%9."/>
+      <w:lvlJc w:val="right"/>
+      <w:pPr>
+        <w:ind w:left="6480" w:hanging="180"/>
+      </w:pPr>
+    </w:lvl>
+  </w:abstractNum>
+  <w:abstractNum w:abstractNumId="11">
+    <w:nsid w:val="7CB80565"/>
+    <w:multiLevelType w:val="hybridMultilevel"/>
+    <w:tmpl w:val="1D86FDF8"/>
+    <w:lvl w:ilvl="0" w:tplc="E9760F38">
+      <w:start w:val="1"/>
+      <w:numFmt w:val="decimal"/>
+      <w:lvlText w:val="%1."/>
+      <w:lvlJc w:val="left"/>
+      <w:pPr>
+        <w:ind w:left="720" w:hanging="360"/>
+      </w:pPr>
+      <w:rPr>
+        <w:rFonts w:hint="default"/>
+        <w:b/>
+      </w:rPr>
+    </w:lvl>
+    <w:lvl w:ilvl="1" w:tplc="04090019" w:tentative="1">
+      <w:start w:val="1"/>
+      <w:numFmt w:val="lowerLetter"/>
+      <w:lvlText w:val="%2."/>
+      <w:lvlJc w:val="left"/>
+      <w:pPr>
+        <w:ind w:left="1440" w:hanging="360"/>
+      </w:pPr>
+    </w:lvl>
+    <w:lvl w:ilvl="2" w:tplc="0409001B" w:tentative="1">
+      <w:start w:val="1"/>
+      <w:numFmt w:val="lowerRoman"/>
+      <w:lvlText w:val="%3."/>
+      <w:lvlJc w:val="right"/>
+      <w:pPr>
+        <w:ind w:left="2160" w:hanging="180"/>
+      </w:pPr>
+    </w:lvl>
+    <w:lvl w:ilvl="3" w:tplc="0409000F" w:tentative="1">
+      <w:start w:val="1"/>
+      <w:numFmt w:val="decimal"/>
+      <w:lvlText w:val="%4."/>
+      <w:lvlJc w:val="left"/>
+      <w:pPr>
+        <w:ind w:left="2880" w:hanging="360"/>
+      </w:pPr>
+    </w:lvl>
+    <w:lvl w:ilvl="4" w:tplc="04090019" w:tentative="1">
+      <w:start w:val="1"/>
+      <w:numFmt w:val="lowerLetter"/>
+      <w:lvlText w:val="%5."/>
+      <w:lvlJc w:val="left"/>
+      <w:pPr>
+        <w:ind w:left="3600" w:hanging="360"/>
+      </w:pPr>
+    </w:lvl>
+    <w:lvl w:ilvl="5" w:tplc="0409001B" w:tentative="1">
+      <w:start w:val="1"/>
+      <w:numFmt w:val="lowerRoman"/>
+      <w:lvlText w:val="%6."/>
+      <w:lvlJc w:val="right"/>
+      <w:pPr>
+        <w:ind w:left="4320" w:hanging="180"/>
+      </w:pPr>
+    </w:lvl>
+    <w:lvl w:ilvl="6" w:tplc="0409000F" w:tentative="1">
+      <w:start w:val="1"/>
+      <w:numFmt w:val="decimal"/>
+      <w:lvlText w:val="%7."/>
+      <w:lvlJc w:val="left"/>
+      <w:pPr>
+        <w:ind w:left="5040" w:hanging="360"/>
+      </w:pPr>
+    </w:lvl>
+    <w:lvl w:ilvl="7" w:tplc="04090019" w:tentative="1">
+      <w:start w:val="1"/>
+      <w:numFmt w:val="lowerLetter"/>
+      <w:lvlText w:val="%8."/>
+      <w:lvlJc w:val="left"/>
+      <w:pPr>
+        <w:ind w:left="5760" w:hanging="360"/>
+      </w:pPr>
+    </w:lvl>
+    <w:lvl w:ilvl="8" w:tplc="0409001B" w:tentative="1">
+      <w:start w:val="1"/>
+      <w:numFmt w:val="lowerRoman"/>
+      <w:lvlText w:val="%9."/>
+      <w:lvlJc w:val="right"/>
+      <w:pPr>
+        <w:ind w:left="6480" w:hanging="180"/>
+      </w:pPr>
+    </w:lvl>
+  </w:abstractNum>
   <w:num w:numId="1">
+    <w:abstractNumId w:val="5"/>
+  </w:num>
+  <w:num w:numId="2">
+    <w:abstractNumId w:val="3"/>
+  </w:num>
+  <w:num w:numId="3">
+    <w:abstractNumId w:val="10"/>
+  </w:num>
+  <w:num w:numId="4">
+    <w:abstractNumId w:val="8"/>
+  </w:num>
+  <w:num w:numId="5">
+    <w:abstractNumId w:val="0"/>
+  </w:num>
+  <w:num w:numId="6">
+    <w:abstractNumId w:val="9"/>
+  </w:num>
+  <w:num w:numId="7">
+    <w:abstractNumId w:val="2"/>
+  </w:num>
+  <w:num w:numId="8">
+    <w:abstractNumId w:val="7"/>
+  </w:num>
+  <w:num w:numId="9">
+    <w:abstractNumId w:val="6"/>
+  </w:num>
+  <w:num w:numId="10">
+    <w:abstractNumId w:val="4"/>
+  </w:num>
+  <w:num w:numId="11">
     <w:abstractNumId w:val="1"/>
   </w:num>
-  <w:num w:numId="2">
-    <w:abstractNumId w:val="0"/>
+  <w:num w:numId="12">
+    <w:abstractNumId w:val="11"/>
   </w:num>
 </w:numbering>
 </file>

</xml_diff>

<commit_message>
Updated everything. Everything is working the way I want.
</commit_message>
<xml_diff>
--- a/Hospital User Guide.docx
+++ b/Hospital User Guide.docx
@@ -134,6 +134,24 @@
     </w:p>
     <w:p>
       <w:pPr>
+        <w:pStyle w:val="ListParagraph"/>
+        <w:numPr>
+          <w:ilvl w:val="0"/>
+          <w:numId w:val="1"/>
+        </w:numPr>
+        <w:rPr>
+          <w:rFonts w:ascii="Times New Roman" w:hAnsi="Times New Roman" w:cs="Times New Roman"/>
+        </w:rPr>
+      </w:pPr>
+      <w:r>
+        <w:rPr>
+          <w:rFonts w:ascii="Times New Roman" w:hAnsi="Times New Roman" w:cs="Times New Roman"/>
+        </w:rPr>
+        <w:t>Add Treatment Screen</w:t>
+      </w:r>
+    </w:p>
+    <w:p>
+      <w:pPr>
         <w:rPr>
           <w:rFonts w:ascii="Times New Roman" w:hAnsi="Times New Roman" w:cs="Times New Roman"/>
         </w:rPr>
@@ -215,9 +233,9 @@
         </w:rPr>
         <w:drawing>
           <wp:inline distT="0" distB="0" distL="0" distR="0">
-            <wp:extent cx="2734057" cy="2324424"/>
+            <wp:extent cx="2257740" cy="2686425"/>
             <wp:effectExtent l="0" t="0" r="9525" b="0"/>
-            <wp:docPr id="1" name="Picture 1"/>
+            <wp:docPr id="6" name="Picture 6"/>
             <wp:cNvGraphicFramePr>
               <a:graphicFrameLocks xmlns:a="http://schemas.openxmlformats.org/drawingml/2006/main" noChangeAspect="1"/>
             </wp:cNvGraphicFramePr>
@@ -225,7 +243,7 @@
               <a:graphicData uri="http://schemas.openxmlformats.org/drawingml/2006/picture">
                 <pic:pic xmlns:pic="http://schemas.openxmlformats.org/drawingml/2006/picture">
                   <pic:nvPicPr>
-                    <pic:cNvPr id="1" name="Main Screen.PNG"/>
+                    <pic:cNvPr id="6" name="Main Screen.PNG"/>
                     <pic:cNvPicPr/>
                   </pic:nvPicPr>
                   <pic:blipFill>
@@ -243,7 +261,7 @@
                   <pic:spPr>
                     <a:xfrm>
                       <a:off x="0" y="0"/>
-                      <a:ext cx="2734057" cy="2324424"/>
+                      <a:ext cx="2257740" cy="2686425"/>
                     </a:xfrm>
                     <a:prstGeom prst="rect">
                       <a:avLst/>
@@ -425,6 +443,52 @@
         <w:rPr>
           <w:rFonts w:ascii="Times New Roman" w:hAnsi="Times New Roman" w:cs="Times New Roman"/>
         </w:rPr>
+        <w:t xml:space="preserve">Clicking the </w:t>
+      </w:r>
+      <w:r>
+        <w:rPr>
+          <w:rFonts w:ascii="Times New Roman" w:hAnsi="Times New Roman" w:cs="Times New Roman"/>
+          <w:b/>
+        </w:rPr>
+        <w:t>Add Treatment</w:t>
+      </w:r>
+      <w:r>
+        <w:rPr>
+          <w:rFonts w:ascii="Times New Roman" w:hAnsi="Times New Roman" w:cs="Times New Roman"/>
+        </w:rPr>
+        <w:t xml:space="preserve"> button from this screen will take the user to the </w:t>
+      </w:r>
+      <w:r>
+        <w:rPr>
+          <w:rFonts w:ascii="Times New Roman" w:hAnsi="Times New Roman" w:cs="Times New Roman"/>
+          <w:b/>
+        </w:rPr>
+        <w:t>Add Treatment</w:t>
+      </w:r>
+      <w:r>
+        <w:rPr>
+          <w:rFonts w:ascii="Times New Roman" w:hAnsi="Times New Roman" w:cs="Times New Roman"/>
+        </w:rPr>
+        <w:t xml:space="preserve"> Screen which will allow the user to add a treatment for a patient. </w:t>
+      </w:r>
+    </w:p>
+    <w:p>
+      <w:pPr>
+        <w:rPr>
+          <w:rFonts w:ascii="Times New Roman" w:hAnsi="Times New Roman" w:cs="Times New Roman"/>
+        </w:rPr>
+      </w:pPr>
+    </w:p>
+    <w:p>
+      <w:pPr>
+        <w:rPr>
+          <w:rFonts w:ascii="Times New Roman" w:hAnsi="Times New Roman" w:cs="Times New Roman"/>
+        </w:rPr>
+      </w:pPr>
+      <w:r>
+        <w:rPr>
+          <w:rFonts w:ascii="Times New Roman" w:hAnsi="Times New Roman" w:cs="Times New Roman"/>
+        </w:rPr>
         <w:t xml:space="preserve">Clicking </w:t>
       </w:r>
       <w:r>
@@ -534,6 +598,20 @@
         </w:rPr>
         <w:t xml:space="preserve">labeled Physician ID filters the Patient by the admitting physician. </w:t>
       </w:r>
+    </w:p>
+    <w:p>
+      <w:pPr>
+        <w:rPr>
+          <w:rFonts w:ascii="Times New Roman" w:hAnsi="Times New Roman" w:cs="Times New Roman"/>
+        </w:rPr>
+      </w:pPr>
+    </w:p>
+    <w:p>
+      <w:pPr>
+        <w:rPr>
+          <w:rFonts w:ascii="Times New Roman" w:hAnsi="Times New Roman" w:cs="Times New Roman"/>
+        </w:rPr>
+      </w:pPr>
     </w:p>
     <w:p>
       <w:pPr>
@@ -665,7 +743,6 @@
           <w:sz w:val="24"/>
           <w:szCs w:val="24"/>
         </w:rPr>
-        <w:lastRenderedPageBreak/>
         <w:drawing>
           <wp:inline distT="0" distB="0" distL="0" distR="0">
             <wp:extent cx="5943600" cy="3200400"/>
@@ -998,17 +1075,7 @@
           <w:szCs w:val="24"/>
           <w:u w:val="single"/>
         </w:rPr>
-        <w:t xml:space="preserve">Physician </w:t>
-      </w:r>
-      <w:r>
-        <w:rPr>
-          <w:rFonts w:ascii="Arial" w:hAnsi="Arial" w:cs="Arial"/>
-          <w:b/>
-          <w:sz w:val="24"/>
-          <w:szCs w:val="24"/>
-          <w:u w:val="single"/>
-        </w:rPr>
-        <w:t>Screen</w:t>
+        <w:t>Physician Screen</w:t>
       </w:r>
     </w:p>
     <w:p>
@@ -1135,7 +1202,20 @@
         <w:rPr>
           <w:rFonts w:ascii="Times New Roman" w:hAnsi="Times New Roman" w:cs="Times New Roman"/>
         </w:rPr>
-        <w:t xml:space="preserve">Click the save button at the top of the screen. </w:t>
+        <w:t xml:space="preserve">Click the </w:t>
+      </w:r>
+      <w:r>
+        <w:rPr>
+          <w:rFonts w:ascii="Times New Roman" w:hAnsi="Times New Roman" w:cs="Times New Roman"/>
+          <w:b/>
+        </w:rPr>
+        <w:t>save</w:t>
+      </w:r>
+      <w:r>
+        <w:rPr>
+          <w:rFonts w:ascii="Times New Roman" w:hAnsi="Times New Roman" w:cs="Times New Roman"/>
+        </w:rPr>
+        <w:t xml:space="preserve"> button at the top of the screen. </w:t>
       </w:r>
     </w:p>
     <w:p>
@@ -2012,187 +2092,7 @@
     </w:p>
     <w:p>
       <w:pPr>
-        <w:rPr>
-          <w:rFonts w:ascii="Times New Roman" w:hAnsi="Times New Roman" w:cs="Times New Roman"/>
-        </w:rPr>
-      </w:pPr>
-    </w:p>
-    <w:p>
-      <w:pPr>
-        <w:rPr>
-          <w:rFonts w:ascii="Times New Roman" w:hAnsi="Times New Roman" w:cs="Times New Roman"/>
-          <w:b/>
-        </w:rPr>
-      </w:pPr>
-      <w:r>
-        <w:rPr>
-          <w:rFonts w:ascii="Times New Roman" w:hAnsi="Times New Roman" w:cs="Times New Roman"/>
-        </w:rPr>
-        <w:t xml:space="preserve">To add a new </w:t>
-      </w:r>
-      <w:r>
-        <w:rPr>
-          <w:rFonts w:ascii="Times New Roman" w:hAnsi="Times New Roman" w:cs="Times New Roman"/>
-          <w:b/>
-        </w:rPr>
-        <w:t>Treatment</w:t>
-      </w:r>
-      <w:r>
-        <w:rPr>
-          <w:rFonts w:ascii="Times New Roman" w:hAnsi="Times New Roman" w:cs="Times New Roman"/>
-          <w:b/>
-        </w:rPr>
-        <w:t xml:space="preserve">: </w:t>
-      </w:r>
-    </w:p>
-    <w:p>
-      <w:pPr>
         <w:pStyle w:val="ListParagraph"/>
-        <w:numPr>
-          <w:ilvl w:val="0"/>
-          <w:numId w:val="12"/>
-        </w:numPr>
-        <w:rPr>
-          <w:rFonts w:ascii="Times New Roman" w:hAnsi="Times New Roman" w:cs="Times New Roman"/>
-        </w:rPr>
-      </w:pPr>
-      <w:r>
-        <w:rPr>
-          <w:rFonts w:ascii="Times New Roman" w:hAnsi="Times New Roman" w:cs="Times New Roman"/>
-        </w:rPr>
-        <w:t xml:space="preserve">Click on the row with a *. Fill in a Unique </w:t>
-      </w:r>
-      <w:r>
-        <w:rPr>
-          <w:rFonts w:ascii="Times New Roman" w:hAnsi="Times New Roman" w:cs="Times New Roman"/>
-          <w:b/>
-        </w:rPr>
-        <w:t>Treatment ID</w:t>
-      </w:r>
-      <w:r>
-        <w:rPr>
-          <w:rFonts w:ascii="Times New Roman" w:hAnsi="Times New Roman" w:cs="Times New Roman"/>
-        </w:rPr>
-        <w:t xml:space="preserve">, the </w:t>
-      </w:r>
-      <w:r>
-        <w:rPr>
-          <w:rFonts w:ascii="Times New Roman" w:hAnsi="Times New Roman" w:cs="Times New Roman"/>
-          <w:b/>
-        </w:rPr>
-        <w:t>Patient ID</w:t>
-      </w:r>
-      <w:r>
-        <w:rPr>
-          <w:rFonts w:ascii="Times New Roman" w:hAnsi="Times New Roman" w:cs="Times New Roman"/>
-        </w:rPr>
-        <w:t xml:space="preserve"> of the Treatment, the </w:t>
-      </w:r>
-      <w:r>
-        <w:rPr>
-          <w:rFonts w:ascii="Times New Roman" w:hAnsi="Times New Roman" w:cs="Times New Roman"/>
-          <w:b/>
-        </w:rPr>
-        <w:t>Physician ID</w:t>
-      </w:r>
-      <w:r>
-        <w:rPr>
-          <w:rFonts w:ascii="Times New Roman" w:hAnsi="Times New Roman" w:cs="Times New Roman"/>
-        </w:rPr>
-        <w:t xml:space="preserve"> of the Treatment, t</w:t>
-      </w:r>
-      <w:r>
-        <w:rPr>
-          <w:rFonts w:ascii="Times New Roman" w:hAnsi="Times New Roman" w:cs="Times New Roman"/>
-        </w:rPr>
-        <w:t>he Tre</w:t>
-      </w:r>
-      <w:r>
-        <w:rPr>
-          <w:rFonts w:ascii="Times New Roman" w:hAnsi="Times New Roman" w:cs="Times New Roman"/>
-          <w:b/>
-        </w:rPr>
-        <w:t>atment N</w:t>
-      </w:r>
-      <w:r>
-        <w:rPr>
-          <w:rFonts w:ascii="Times New Roman" w:hAnsi="Times New Roman" w:cs="Times New Roman"/>
-          <w:b/>
-        </w:rPr>
-        <w:t>ame</w:t>
-      </w:r>
-      <w:r>
-        <w:rPr>
-          <w:rFonts w:ascii="Times New Roman" w:hAnsi="Times New Roman" w:cs="Times New Roman"/>
-        </w:rPr>
-        <w:t xml:space="preserve">, the </w:t>
-      </w:r>
-      <w:r>
-        <w:rPr>
-          <w:rFonts w:ascii="Times New Roman" w:hAnsi="Times New Roman" w:cs="Times New Roman"/>
-          <w:b/>
-        </w:rPr>
-        <w:t>Date</w:t>
-      </w:r>
-      <w:r>
-        <w:rPr>
-          <w:rFonts w:ascii="Times New Roman" w:hAnsi="Times New Roman" w:cs="Times New Roman"/>
-        </w:rPr>
-        <w:t xml:space="preserve"> they were given the treatment, and the </w:t>
-      </w:r>
-      <w:r>
-        <w:rPr>
-          <w:rFonts w:ascii="Times New Roman" w:hAnsi="Times New Roman" w:cs="Times New Roman"/>
-          <w:b/>
-        </w:rPr>
-        <w:t>treatment dosage</w:t>
-      </w:r>
-      <w:r>
-        <w:rPr>
-          <w:rFonts w:ascii="Times New Roman" w:hAnsi="Times New Roman" w:cs="Times New Roman"/>
-        </w:rPr>
-        <w:t xml:space="preserve"> (</w:t>
-      </w:r>
-      <w:r>
-        <w:rPr>
-          <w:rFonts w:ascii="Times New Roman" w:hAnsi="Times New Roman" w:cs="Times New Roman"/>
-        </w:rPr>
-        <w:t xml:space="preserve">if there is one). </w:t>
-      </w:r>
-    </w:p>
-    <w:p>
-      <w:pPr>
-        <w:pStyle w:val="ListParagraph"/>
-        <w:numPr>
-          <w:ilvl w:val="0"/>
-          <w:numId w:val="12"/>
-        </w:numPr>
-        <w:rPr>
-          <w:rFonts w:ascii="Times New Roman" w:hAnsi="Times New Roman" w:cs="Times New Roman"/>
-        </w:rPr>
-      </w:pPr>
-      <w:r>
-        <w:rPr>
-          <w:rFonts w:ascii="Times New Roman" w:hAnsi="Times New Roman" w:cs="Times New Roman"/>
-        </w:rPr>
-        <w:t xml:space="preserve">Press the </w:t>
-      </w:r>
-      <w:r>
-        <w:rPr>
-          <w:rFonts w:ascii="Times New Roman" w:hAnsi="Times New Roman" w:cs="Times New Roman"/>
-          <w:b/>
-        </w:rPr>
-        <w:t>save</w:t>
-      </w:r>
-      <w:r>
-        <w:rPr>
-          <w:rFonts w:ascii="Times New Roman" w:hAnsi="Times New Roman" w:cs="Times New Roman"/>
-        </w:rPr>
-        <w:t xml:space="preserve"> button. </w:t>
-      </w:r>
-    </w:p>
-    <w:p>
-      <w:pPr>
         <w:rPr>
           <w:rFonts w:ascii="Times New Roman" w:hAnsi="Times New Roman" w:cs="Times New Roman"/>
         </w:rPr>
@@ -2255,8 +2155,417 @@
           <w:rFonts w:ascii="Times New Roman" w:hAnsi="Times New Roman" w:cs="Times New Roman"/>
         </w:rPr>
       </w:pPr>
+      <w:r>
+        <w:rPr>
+          <w:rFonts w:ascii="Arial" w:hAnsi="Arial" w:cs="Arial"/>
+          <w:b/>
+          <w:sz w:val="24"/>
+          <w:szCs w:val="24"/>
+          <w:u w:val="single"/>
+        </w:rPr>
+        <w:t>Add Treatment</w:t>
+      </w:r>
+      <w:r>
+        <w:rPr>
+          <w:rFonts w:ascii="Arial" w:hAnsi="Arial" w:cs="Arial"/>
+          <w:b/>
+          <w:sz w:val="24"/>
+          <w:szCs w:val="24"/>
+          <w:u w:val="single"/>
+        </w:rPr>
+        <w:t xml:space="preserve"> Screen</w:t>
+      </w:r>
+    </w:p>
+    <w:p>
+      <w:pPr>
+        <w:rPr>
+          <w:rFonts w:ascii="Times New Roman" w:hAnsi="Times New Roman" w:cs="Times New Roman"/>
+        </w:rPr>
+      </w:pPr>
+      <w:r>
+        <w:rPr>
+          <w:rFonts w:ascii="Times New Roman" w:hAnsi="Times New Roman" w:cs="Times New Roman"/>
+        </w:rPr>
+        <w:t xml:space="preserve">In Figure 5 below is a screen shot of the </w:t>
+      </w:r>
+      <w:r>
+        <w:rPr>
+          <w:rFonts w:ascii="Times New Roman" w:hAnsi="Times New Roman" w:cs="Times New Roman"/>
+          <w:b/>
+        </w:rPr>
+        <w:t>Add Treatments</w:t>
+      </w:r>
+      <w:r>
+        <w:rPr>
+          <w:rFonts w:ascii="Times New Roman" w:hAnsi="Times New Roman" w:cs="Times New Roman"/>
+        </w:rPr>
+        <w:t xml:space="preserve"> Screen. </w:t>
+      </w:r>
+    </w:p>
+    <w:p>
+      <w:pPr>
+        <w:rPr>
+          <w:rFonts w:ascii="Times New Roman" w:hAnsi="Times New Roman" w:cs="Times New Roman"/>
+        </w:rPr>
+      </w:pPr>
+    </w:p>
+    <w:p>
+      <w:pPr>
+        <w:rPr>
+          <w:rFonts w:ascii="Times New Roman" w:hAnsi="Times New Roman" w:cs="Times New Roman"/>
+        </w:rPr>
+      </w:pPr>
+      <w:r>
+        <w:rPr>
+          <w:rFonts w:ascii="Times New Roman" w:hAnsi="Times New Roman" w:cs="Times New Roman"/>
+        </w:rPr>
+        <w:t xml:space="preserve">To Add a Treatment: </w:t>
+      </w:r>
+    </w:p>
+    <w:p>
+      <w:pPr>
+        <w:pStyle w:val="ListParagraph"/>
+        <w:numPr>
+          <w:ilvl w:val="0"/>
+          <w:numId w:val="13"/>
+        </w:numPr>
+        <w:rPr>
+          <w:rFonts w:ascii="Times New Roman" w:hAnsi="Times New Roman" w:cs="Times New Roman"/>
+        </w:rPr>
+      </w:pPr>
+      <w:r>
+        <w:rPr>
+          <w:rFonts w:ascii="Times New Roman" w:hAnsi="Times New Roman" w:cs="Times New Roman"/>
+        </w:rPr>
+        <w:t xml:space="preserve">Fill in the </w:t>
+      </w:r>
+      <w:r>
+        <w:rPr>
+          <w:rFonts w:ascii="Times New Roman" w:hAnsi="Times New Roman" w:cs="Times New Roman"/>
+          <w:b/>
+        </w:rPr>
+        <w:t>Treatment Name Text Box</w:t>
+      </w:r>
+      <w:r>
+        <w:rPr>
+          <w:rFonts w:ascii="Times New Roman" w:hAnsi="Times New Roman" w:cs="Times New Roman"/>
+        </w:rPr>
+        <w:t xml:space="preserve"> with the name of the Treatment.</w:t>
+      </w:r>
+    </w:p>
+    <w:p>
+      <w:pPr>
+        <w:pStyle w:val="ListParagraph"/>
+        <w:numPr>
+          <w:ilvl w:val="0"/>
+          <w:numId w:val="13"/>
+        </w:numPr>
+        <w:rPr>
+          <w:rFonts w:ascii="Times New Roman" w:hAnsi="Times New Roman" w:cs="Times New Roman"/>
+        </w:rPr>
+      </w:pPr>
+      <w:r>
+        <w:rPr>
+          <w:rFonts w:ascii="Times New Roman" w:hAnsi="Times New Roman" w:cs="Times New Roman"/>
+        </w:rPr>
+        <w:t xml:space="preserve">Select the </w:t>
+      </w:r>
+      <w:r>
+        <w:rPr>
+          <w:rFonts w:ascii="Times New Roman" w:hAnsi="Times New Roman" w:cs="Times New Roman"/>
+          <w:b/>
+        </w:rPr>
+        <w:t>Date</w:t>
+      </w:r>
+      <w:r>
+        <w:rPr>
+          <w:rFonts w:ascii="Times New Roman" w:hAnsi="Times New Roman" w:cs="Times New Roman"/>
+        </w:rPr>
+        <w:t xml:space="preserve"> of the Treatment </w:t>
+      </w:r>
+    </w:p>
+    <w:p>
+      <w:pPr>
+        <w:pStyle w:val="ListParagraph"/>
+        <w:numPr>
+          <w:ilvl w:val="0"/>
+          <w:numId w:val="13"/>
+        </w:numPr>
+        <w:rPr>
+          <w:rFonts w:ascii="Times New Roman" w:hAnsi="Times New Roman" w:cs="Times New Roman"/>
+        </w:rPr>
+      </w:pPr>
+      <w:r>
+        <w:rPr>
+          <w:rFonts w:ascii="Times New Roman" w:hAnsi="Times New Roman" w:cs="Times New Roman"/>
+        </w:rPr>
+        <w:t xml:space="preserve">If the treatment has a dosage fill the dosage in the </w:t>
+      </w:r>
+      <w:r>
+        <w:rPr>
+          <w:rFonts w:ascii="Times New Roman" w:hAnsi="Times New Roman" w:cs="Times New Roman"/>
+          <w:b/>
+        </w:rPr>
+        <w:t>Dosage Text Box</w:t>
+      </w:r>
+      <w:r>
+        <w:rPr>
+          <w:rFonts w:ascii="Times New Roman" w:hAnsi="Times New Roman" w:cs="Times New Roman"/>
+        </w:rPr>
+        <w:t xml:space="preserve"> with the Dosage. Otherwise leave empty. </w:t>
+      </w:r>
+    </w:p>
+    <w:p>
+      <w:pPr>
+        <w:pStyle w:val="ListParagraph"/>
+        <w:numPr>
+          <w:ilvl w:val="0"/>
+          <w:numId w:val="13"/>
+        </w:numPr>
+        <w:rPr>
+          <w:rFonts w:ascii="Times New Roman" w:hAnsi="Times New Roman" w:cs="Times New Roman"/>
+        </w:rPr>
+      </w:pPr>
+      <w:r>
+        <w:rPr>
+          <w:rFonts w:ascii="Times New Roman" w:hAnsi="Times New Roman" w:cs="Times New Roman"/>
+        </w:rPr>
+        <w:t xml:space="preserve">Select the </w:t>
+      </w:r>
+      <w:r>
+        <w:rPr>
+          <w:rFonts w:ascii="Times New Roman" w:hAnsi="Times New Roman" w:cs="Times New Roman"/>
+          <w:b/>
+        </w:rPr>
+        <w:t>Patient</w:t>
+      </w:r>
+      <w:r>
+        <w:rPr>
+          <w:rFonts w:ascii="Times New Roman" w:hAnsi="Times New Roman" w:cs="Times New Roman"/>
+        </w:rPr>
+        <w:t xml:space="preserve"> for the Treatment in the </w:t>
+      </w:r>
+      <w:r>
+        <w:rPr>
+          <w:rFonts w:ascii="Times New Roman" w:hAnsi="Times New Roman" w:cs="Times New Roman"/>
+          <w:b/>
+        </w:rPr>
+        <w:t>Patient Table</w:t>
+      </w:r>
+      <w:r>
+        <w:rPr>
+          <w:rFonts w:ascii="Times New Roman" w:hAnsi="Times New Roman" w:cs="Times New Roman"/>
+        </w:rPr>
+        <w:t xml:space="preserve">. </w:t>
+      </w:r>
+    </w:p>
+    <w:p>
+      <w:pPr>
+        <w:pStyle w:val="ListParagraph"/>
+        <w:numPr>
+          <w:ilvl w:val="0"/>
+          <w:numId w:val="13"/>
+        </w:numPr>
+        <w:rPr>
+          <w:rFonts w:ascii="Times New Roman" w:hAnsi="Times New Roman" w:cs="Times New Roman"/>
+        </w:rPr>
+      </w:pPr>
+      <w:r>
+        <w:rPr>
+          <w:rFonts w:ascii="Times New Roman" w:hAnsi="Times New Roman" w:cs="Times New Roman"/>
+        </w:rPr>
+        <w:t xml:space="preserve">Select the </w:t>
+      </w:r>
+      <w:r>
+        <w:rPr>
+          <w:rFonts w:ascii="Times New Roman" w:hAnsi="Times New Roman" w:cs="Times New Roman"/>
+          <w:b/>
+        </w:rPr>
+        <w:t>Physician</w:t>
+      </w:r>
+      <w:r>
+        <w:rPr>
+          <w:rFonts w:ascii="Times New Roman" w:hAnsi="Times New Roman" w:cs="Times New Roman"/>
+        </w:rPr>
+        <w:t xml:space="preserve"> for the Treatment in the </w:t>
+      </w:r>
+      <w:r>
+        <w:rPr>
+          <w:rFonts w:ascii="Times New Roman" w:hAnsi="Times New Roman" w:cs="Times New Roman"/>
+          <w:b/>
+        </w:rPr>
+        <w:t>Physician Table</w:t>
+      </w:r>
+      <w:r>
+        <w:rPr>
+          <w:rFonts w:ascii="Times New Roman" w:hAnsi="Times New Roman" w:cs="Times New Roman"/>
+        </w:rPr>
+        <w:t xml:space="preserve">. </w:t>
+      </w:r>
+    </w:p>
+    <w:p>
+      <w:pPr>
+        <w:pStyle w:val="ListParagraph"/>
+        <w:numPr>
+          <w:ilvl w:val="0"/>
+          <w:numId w:val="13"/>
+        </w:numPr>
+        <w:rPr>
+          <w:rFonts w:ascii="Times New Roman" w:hAnsi="Times New Roman" w:cs="Times New Roman"/>
+        </w:rPr>
+      </w:pPr>
+      <w:r>
+        <w:rPr>
+          <w:rFonts w:ascii="Times New Roman" w:hAnsi="Times New Roman" w:cs="Times New Roman"/>
+        </w:rPr>
+        <w:t xml:space="preserve">Click </w:t>
+      </w:r>
+      <w:r>
+        <w:rPr>
+          <w:rFonts w:ascii="Times New Roman" w:hAnsi="Times New Roman" w:cs="Times New Roman"/>
+          <w:b/>
+        </w:rPr>
+        <w:t>Add Treatment</w:t>
+      </w:r>
+      <w:r>
+        <w:rPr>
+          <w:rFonts w:ascii="Times New Roman" w:hAnsi="Times New Roman" w:cs="Times New Roman"/>
+        </w:rPr>
+        <w:t xml:space="preserve">. </w:t>
+      </w:r>
+    </w:p>
+    <w:p>
+      <w:pPr>
+        <w:pStyle w:val="ListParagraph"/>
+        <w:numPr>
+          <w:ilvl w:val="0"/>
+          <w:numId w:val="13"/>
+        </w:numPr>
+        <w:rPr>
+          <w:rFonts w:ascii="Times New Roman" w:hAnsi="Times New Roman" w:cs="Times New Roman"/>
+        </w:rPr>
+      </w:pPr>
+      <w:r>
+        <w:rPr>
+          <w:rFonts w:ascii="Times New Roman" w:hAnsi="Times New Roman" w:cs="Times New Roman"/>
+        </w:rPr>
+        <w:t xml:space="preserve">The Treatment should now be added and the program should take you to the </w:t>
+      </w:r>
+      <w:r>
+        <w:rPr>
+          <w:rFonts w:ascii="Times New Roman" w:hAnsi="Times New Roman" w:cs="Times New Roman"/>
+          <w:b/>
+        </w:rPr>
+        <w:t>Main</w:t>
+      </w:r>
+      <w:r>
+        <w:rPr>
+          <w:rFonts w:ascii="Times New Roman" w:hAnsi="Times New Roman" w:cs="Times New Roman"/>
+        </w:rPr>
+        <w:t xml:space="preserve"> screen. </w:t>
+      </w:r>
+    </w:p>
+    <w:p>
+      <w:pPr>
+        <w:rPr>
+          <w:rFonts w:ascii="Times New Roman" w:hAnsi="Times New Roman" w:cs="Times New Roman"/>
+        </w:rPr>
+      </w:pPr>
+    </w:p>
+    <w:p>
+      <w:pPr>
+        <w:rPr>
+          <w:rFonts w:ascii="Times New Roman" w:hAnsi="Times New Roman" w:cs="Times New Roman"/>
+        </w:rPr>
+      </w:pPr>
+      <w:r>
+        <w:rPr>
+          <w:rFonts w:ascii="Times New Roman" w:hAnsi="Times New Roman" w:cs="Times New Roman"/>
+        </w:rPr>
+        <w:t xml:space="preserve">To exit: </w:t>
+      </w:r>
+    </w:p>
+    <w:p>
+      <w:pPr>
+        <w:pStyle w:val="ListParagraph"/>
+        <w:numPr>
+          <w:ilvl w:val="0"/>
+          <w:numId w:val="14"/>
+        </w:numPr>
+        <w:rPr>
+          <w:rFonts w:ascii="Times New Roman" w:hAnsi="Times New Roman" w:cs="Times New Roman"/>
+        </w:rPr>
+      </w:pPr>
+      <w:r>
+        <w:rPr>
+          <w:rFonts w:ascii="Times New Roman" w:hAnsi="Times New Roman" w:cs="Times New Roman"/>
+        </w:rPr>
+        <w:t xml:space="preserve">Press the X at the top of the screen. </w:t>
+      </w:r>
       <w:bookmarkStart w:id="0" w:name="_GoBack"/>
       <w:bookmarkEnd w:id="0"/>
+    </w:p>
+    <w:p>
+      <w:pPr>
+        <w:rPr>
+          <w:rFonts w:ascii="Times New Roman" w:hAnsi="Times New Roman" w:cs="Times New Roman"/>
+        </w:rPr>
+      </w:pPr>
+      <w:r>
+        <w:rPr>
+          <w:noProof/>
+        </w:rPr>
+        <w:lastRenderedPageBreak/>
+        <w:drawing>
+          <wp:inline distT="0" distB="0" distL="0" distR="0" wp14:anchorId="109EA54A" wp14:editId="3F8C7CDB">
+            <wp:extent cx="3771900" cy="6486525"/>
+            <wp:effectExtent l="0" t="0" r="0" b="9525"/>
+            <wp:docPr id="5" name="Picture 5"/>
+            <wp:cNvGraphicFramePr>
+              <a:graphicFrameLocks xmlns:a="http://schemas.openxmlformats.org/drawingml/2006/main" noChangeAspect="1"/>
+            </wp:cNvGraphicFramePr>
+            <a:graphic xmlns:a="http://schemas.openxmlformats.org/drawingml/2006/main">
+              <a:graphicData uri="http://schemas.openxmlformats.org/drawingml/2006/picture">
+                <pic:pic xmlns:pic="http://schemas.openxmlformats.org/drawingml/2006/picture">
+                  <pic:nvPicPr>
+                    <pic:cNvPr id="1" name=""/>
+                    <pic:cNvPicPr/>
+                  </pic:nvPicPr>
+                  <pic:blipFill>
+                    <a:blip r:embed="rId9"/>
+                    <a:stretch>
+                      <a:fillRect/>
+                    </a:stretch>
+                  </pic:blipFill>
+                  <pic:spPr>
+                    <a:xfrm>
+                      <a:off x="0" y="0"/>
+                      <a:ext cx="3771900" cy="6486525"/>
+                    </a:xfrm>
+                    <a:prstGeom prst="rect">
+                      <a:avLst/>
+                    </a:prstGeom>
+                  </pic:spPr>
+                </pic:pic>
+              </a:graphicData>
+            </a:graphic>
+          </wp:inline>
+        </w:drawing>
+      </w:r>
+    </w:p>
+    <w:p>
+      <w:pPr>
+        <w:rPr>
+          <w:rFonts w:ascii="Times New Roman" w:hAnsi="Times New Roman" w:cs="Times New Roman"/>
+        </w:rPr>
+      </w:pPr>
+    </w:p>
+    <w:p>
+      <w:pPr>
+        <w:rPr>
+          <w:rFonts w:ascii="Times New Roman" w:hAnsi="Times New Roman" w:cs="Times New Roman"/>
+        </w:rPr>
+      </w:pPr>
     </w:p>
     <w:sectPr>
       <w:pgSz w:w="12240" w:h="15840"/>
@@ -2360,6 +2669,95 @@
     </w:lvl>
   </w:abstractNum>
   <w:abstractNum w:abstractNumId="1">
+    <w:nsid w:val="1520277E"/>
+    <w:multiLevelType w:val="hybridMultilevel"/>
+    <w:tmpl w:val="8A78BED2"/>
+    <w:lvl w:ilvl="0" w:tplc="0409000F">
+      <w:start w:val="1"/>
+      <w:numFmt w:val="decimal"/>
+      <w:lvlText w:val="%1."/>
+      <w:lvlJc w:val="left"/>
+      <w:pPr>
+        <w:ind w:left="720" w:hanging="360"/>
+      </w:pPr>
+      <w:rPr>
+        <w:rFonts w:hint="default"/>
+      </w:rPr>
+    </w:lvl>
+    <w:lvl w:ilvl="1" w:tplc="04090019" w:tentative="1">
+      <w:start w:val="1"/>
+      <w:numFmt w:val="lowerLetter"/>
+      <w:lvlText w:val="%2."/>
+      <w:lvlJc w:val="left"/>
+      <w:pPr>
+        <w:ind w:left="1440" w:hanging="360"/>
+      </w:pPr>
+    </w:lvl>
+    <w:lvl w:ilvl="2" w:tplc="0409001B" w:tentative="1">
+      <w:start w:val="1"/>
+      <w:numFmt w:val="lowerRoman"/>
+      <w:lvlText w:val="%3."/>
+      <w:lvlJc w:val="right"/>
+      <w:pPr>
+        <w:ind w:left="2160" w:hanging="180"/>
+      </w:pPr>
+    </w:lvl>
+    <w:lvl w:ilvl="3" w:tplc="0409000F" w:tentative="1">
+      <w:start w:val="1"/>
+      <w:numFmt w:val="decimal"/>
+      <w:lvlText w:val="%4."/>
+      <w:lvlJc w:val="left"/>
+      <w:pPr>
+        <w:ind w:left="2880" w:hanging="360"/>
+      </w:pPr>
+    </w:lvl>
+    <w:lvl w:ilvl="4" w:tplc="04090019" w:tentative="1">
+      <w:start w:val="1"/>
+      <w:numFmt w:val="lowerLetter"/>
+      <w:lvlText w:val="%5."/>
+      <w:lvlJc w:val="left"/>
+      <w:pPr>
+        <w:ind w:left="3600" w:hanging="360"/>
+      </w:pPr>
+    </w:lvl>
+    <w:lvl w:ilvl="5" w:tplc="0409001B" w:tentative="1">
+      <w:start w:val="1"/>
+      <w:numFmt w:val="lowerRoman"/>
+      <w:lvlText w:val="%6."/>
+      <w:lvlJc w:val="right"/>
+      <w:pPr>
+        <w:ind w:left="4320" w:hanging="180"/>
+      </w:pPr>
+    </w:lvl>
+    <w:lvl w:ilvl="6" w:tplc="0409000F" w:tentative="1">
+      <w:start w:val="1"/>
+      <w:numFmt w:val="decimal"/>
+      <w:lvlText w:val="%7."/>
+      <w:lvlJc w:val="left"/>
+      <w:pPr>
+        <w:ind w:left="5040" w:hanging="360"/>
+      </w:pPr>
+    </w:lvl>
+    <w:lvl w:ilvl="7" w:tplc="04090019" w:tentative="1">
+      <w:start w:val="1"/>
+      <w:numFmt w:val="lowerLetter"/>
+      <w:lvlText w:val="%8."/>
+      <w:lvlJc w:val="left"/>
+      <w:pPr>
+        <w:ind w:left="5760" w:hanging="360"/>
+      </w:pPr>
+    </w:lvl>
+    <w:lvl w:ilvl="8" w:tplc="0409001B" w:tentative="1">
+      <w:start w:val="1"/>
+      <w:numFmt w:val="lowerRoman"/>
+      <w:lvlText w:val="%9."/>
+      <w:lvlJc w:val="right"/>
+      <w:pPr>
+        <w:ind w:left="6480" w:hanging="180"/>
+      </w:pPr>
+    </w:lvl>
+  </w:abstractNum>
+  <w:abstractNum w:abstractNumId="2">
     <w:nsid w:val="1AAE4DEF"/>
     <w:multiLevelType w:val="hybridMultilevel"/>
     <w:tmpl w:val="6DACFEA0"/>
@@ -2448,7 +2846,7 @@
       </w:pPr>
     </w:lvl>
   </w:abstractNum>
-  <w:abstractNum w:abstractNumId="2">
+  <w:abstractNum w:abstractNumId="3">
     <w:nsid w:val="1E54468E"/>
     <w:multiLevelType w:val="hybridMultilevel"/>
     <w:tmpl w:val="E4447FB2"/>
@@ -2537,7 +2935,7 @@
       </w:pPr>
     </w:lvl>
   </w:abstractNum>
-  <w:abstractNum w:abstractNumId="3">
+  <w:abstractNum w:abstractNumId="4">
     <w:nsid w:val="222C3BA9"/>
     <w:multiLevelType w:val="hybridMultilevel"/>
     <w:tmpl w:val="DCF09108"/>
@@ -2626,7 +3024,7 @@
       </w:pPr>
     </w:lvl>
   </w:abstractNum>
-  <w:abstractNum w:abstractNumId="4">
+  <w:abstractNum w:abstractNumId="5">
     <w:nsid w:val="28EF164E"/>
     <w:multiLevelType w:val="hybridMultilevel"/>
     <w:tmpl w:val="35B81A66"/>
@@ -2715,7 +3113,7 @@
       </w:pPr>
     </w:lvl>
   </w:abstractNum>
-  <w:abstractNum w:abstractNumId="5">
+  <w:abstractNum w:abstractNumId="6">
     <w:nsid w:val="29C178BD"/>
     <w:multiLevelType w:val="hybridMultilevel"/>
     <w:tmpl w:val="40AA34F6"/>
@@ -2804,7 +3202,7 @@
       </w:pPr>
     </w:lvl>
   </w:abstractNum>
-  <w:abstractNum w:abstractNumId="6">
+  <w:abstractNum w:abstractNumId="7">
     <w:nsid w:val="37975BA0"/>
     <w:multiLevelType w:val="hybridMultilevel"/>
     <w:tmpl w:val="6CB8610A"/>
@@ -2893,7 +3291,7 @@
       </w:pPr>
     </w:lvl>
   </w:abstractNum>
-  <w:abstractNum w:abstractNumId="7">
+  <w:abstractNum w:abstractNumId="8">
     <w:nsid w:val="3C7812FF"/>
     <w:multiLevelType w:val="hybridMultilevel"/>
     <w:tmpl w:val="31F4CB6A"/>
@@ -2982,7 +3380,7 @@
       </w:pPr>
     </w:lvl>
   </w:abstractNum>
-  <w:abstractNum w:abstractNumId="8">
+  <w:abstractNum w:abstractNumId="9">
     <w:nsid w:val="48080C91"/>
     <w:multiLevelType w:val="hybridMultilevel"/>
     <w:tmpl w:val="ADD4238C"/>
@@ -3071,7 +3469,7 @@
       </w:pPr>
     </w:lvl>
   </w:abstractNum>
-  <w:abstractNum w:abstractNumId="9">
+  <w:abstractNum w:abstractNumId="10">
     <w:nsid w:val="52833760"/>
     <w:multiLevelType w:val="hybridMultilevel"/>
     <w:tmpl w:val="CA2447A4"/>
@@ -3160,7 +3558,96 @@
       </w:pPr>
     </w:lvl>
   </w:abstractNum>
-  <w:abstractNum w:abstractNumId="10">
+  <w:abstractNum w:abstractNumId="11">
+    <w:nsid w:val="55C412A8"/>
+    <w:multiLevelType w:val="hybridMultilevel"/>
+    <w:tmpl w:val="0AB65AF6"/>
+    <w:lvl w:ilvl="0" w:tplc="0409000F">
+      <w:start w:val="1"/>
+      <w:numFmt w:val="decimal"/>
+      <w:lvlText w:val="%1."/>
+      <w:lvlJc w:val="left"/>
+      <w:pPr>
+        <w:ind w:left="720" w:hanging="360"/>
+      </w:pPr>
+      <w:rPr>
+        <w:rFonts w:hint="default"/>
+      </w:rPr>
+    </w:lvl>
+    <w:lvl w:ilvl="1" w:tplc="04090019" w:tentative="1">
+      <w:start w:val="1"/>
+      <w:numFmt w:val="lowerLetter"/>
+      <w:lvlText w:val="%2."/>
+      <w:lvlJc w:val="left"/>
+      <w:pPr>
+        <w:ind w:left="1440" w:hanging="360"/>
+      </w:pPr>
+    </w:lvl>
+    <w:lvl w:ilvl="2" w:tplc="0409001B" w:tentative="1">
+      <w:start w:val="1"/>
+      <w:numFmt w:val="lowerRoman"/>
+      <w:lvlText w:val="%3."/>
+      <w:lvlJc w:val="right"/>
+      <w:pPr>
+        <w:ind w:left="2160" w:hanging="180"/>
+      </w:pPr>
+    </w:lvl>
+    <w:lvl w:ilvl="3" w:tplc="0409000F" w:tentative="1">
+      <w:start w:val="1"/>
+      <w:numFmt w:val="decimal"/>
+      <w:lvlText w:val="%4."/>
+      <w:lvlJc w:val="left"/>
+      <w:pPr>
+        <w:ind w:left="2880" w:hanging="360"/>
+      </w:pPr>
+    </w:lvl>
+    <w:lvl w:ilvl="4" w:tplc="04090019" w:tentative="1">
+      <w:start w:val="1"/>
+      <w:numFmt w:val="lowerLetter"/>
+      <w:lvlText w:val="%5."/>
+      <w:lvlJc w:val="left"/>
+      <w:pPr>
+        <w:ind w:left="3600" w:hanging="360"/>
+      </w:pPr>
+    </w:lvl>
+    <w:lvl w:ilvl="5" w:tplc="0409001B" w:tentative="1">
+      <w:start w:val="1"/>
+      <w:numFmt w:val="lowerRoman"/>
+      <w:lvlText w:val="%6."/>
+      <w:lvlJc w:val="right"/>
+      <w:pPr>
+        <w:ind w:left="4320" w:hanging="180"/>
+      </w:pPr>
+    </w:lvl>
+    <w:lvl w:ilvl="6" w:tplc="0409000F" w:tentative="1">
+      <w:start w:val="1"/>
+      <w:numFmt w:val="decimal"/>
+      <w:lvlText w:val="%7."/>
+      <w:lvlJc w:val="left"/>
+      <w:pPr>
+        <w:ind w:left="5040" w:hanging="360"/>
+      </w:pPr>
+    </w:lvl>
+    <w:lvl w:ilvl="7" w:tplc="04090019" w:tentative="1">
+      <w:start w:val="1"/>
+      <w:numFmt w:val="lowerLetter"/>
+      <w:lvlText w:val="%8."/>
+      <w:lvlJc w:val="left"/>
+      <w:pPr>
+        <w:ind w:left="5760" w:hanging="360"/>
+      </w:pPr>
+    </w:lvl>
+    <w:lvl w:ilvl="8" w:tplc="0409001B" w:tentative="1">
+      <w:start w:val="1"/>
+      <w:numFmt w:val="lowerRoman"/>
+      <w:lvlText w:val="%9."/>
+      <w:lvlJc w:val="right"/>
+      <w:pPr>
+        <w:ind w:left="6480" w:hanging="180"/>
+      </w:pPr>
+    </w:lvl>
+  </w:abstractNum>
+  <w:abstractNum w:abstractNumId="12">
     <w:nsid w:val="6A6031FF"/>
     <w:multiLevelType w:val="hybridMultilevel"/>
     <w:tmpl w:val="C4849540"/>
@@ -3249,7 +3736,7 @@
       </w:pPr>
     </w:lvl>
   </w:abstractNum>
-  <w:abstractNum w:abstractNumId="11">
+  <w:abstractNum w:abstractNumId="13">
     <w:nsid w:val="7CB80565"/>
     <w:multiLevelType w:val="hybridMultilevel"/>
     <w:tmpl w:val="1D86FDF8"/>
@@ -3340,39 +3827,45 @@
     </w:lvl>
   </w:abstractNum>
   <w:num w:numId="1">
-    <w:abstractNumId w:val="5"/>
+    <w:abstractNumId w:val="6"/>
   </w:num>
   <w:num w:numId="2">
-    <w:abstractNumId w:val="3"/>
+    <w:abstractNumId w:val="4"/>
   </w:num>
   <w:num w:numId="3">
-    <w:abstractNumId w:val="10"/>
+    <w:abstractNumId w:val="12"/>
   </w:num>
   <w:num w:numId="4">
-    <w:abstractNumId w:val="8"/>
+    <w:abstractNumId w:val="9"/>
   </w:num>
   <w:num w:numId="5">
     <w:abstractNumId w:val="0"/>
   </w:num>
   <w:num w:numId="6">
-    <w:abstractNumId w:val="9"/>
+    <w:abstractNumId w:val="10"/>
   </w:num>
   <w:num w:numId="7">
+    <w:abstractNumId w:val="3"/>
+  </w:num>
+  <w:num w:numId="8">
+    <w:abstractNumId w:val="8"/>
+  </w:num>
+  <w:num w:numId="9">
+    <w:abstractNumId w:val="7"/>
+  </w:num>
+  <w:num w:numId="10">
+    <w:abstractNumId w:val="5"/>
+  </w:num>
+  <w:num w:numId="11">
     <w:abstractNumId w:val="2"/>
   </w:num>
-  <w:num w:numId="8">
-    <w:abstractNumId w:val="7"/>
+  <w:num w:numId="12">
+    <w:abstractNumId w:val="13"/>
   </w:num>
-  <w:num w:numId="9">
-    <w:abstractNumId w:val="6"/>
-  </w:num>
-  <w:num w:numId="10">
-    <w:abstractNumId w:val="4"/>
-  </w:num>
-  <w:num w:numId="11">
+  <w:num w:numId="13">
     <w:abstractNumId w:val="1"/>
   </w:num>
-  <w:num w:numId="12">
+  <w:num w:numId="14">
     <w:abstractNumId w:val="11"/>
   </w:num>
 </w:numbering>

</xml_diff>